<commit_message>
added print insurance activity
</commit_message>
<xml_diff>
--- a/Documents/teyxos_sxed_internet.docx
+++ b/Documents/teyxos_sxed_internet.docx
@@ -10,11 +10,13 @@
           <w:docPartUnique/>
         </w:docPartObj>
       </w:sdtPr>
+      <w:sdtEndPr/>
       <w:sdtContent>
         <w:p>
           <w:r>
             <w:rPr>
               <w:noProof/>
+              <w:lang w:eastAsia="el-GR"/>
             </w:rPr>
             <mc:AlternateContent>
               <mc:Choice Requires="wpg">
@@ -247,13 +249,14 @@
                                   <w:sdtPr>
                                     <w:rPr>
                                       <w:color w:val="FFFFFF" w:themeColor="background1"/>
-                                      <w:sz w:val="56"/>
+                                      <w:sz w:val="44"/>
                                     </w:rPr>
                                     <w:alias w:val="Author"/>
                                     <w:id w:val="1380359617"/>
                                     <w:dataBinding w:prefixMappings="xmlns:ns0='http://schemas.openxmlformats.org/package/2006/metadata/core-properties' xmlns:ns1='http://purl.org/dc/elements/1.1/'" w:xpath="/ns0:coreProperties[1]/ns1:creator[1]" w:storeItemID="{6C3C8BC8-F283-45AE-878A-BAB7291924A1}"/>
                                     <w:text/>
                                   </w:sdtPr>
+                                  <w:sdtEndPr/>
                                   <w:sdtContent>
                                     <w:p>
                                       <w:pPr>
@@ -267,8 +270,7 @@
                                       <w:r>
                                         <w:rPr>
                                           <w:color w:val="FFFFFF" w:themeColor="background1"/>
-                                          <w:sz w:val="56"/>
-                                          <w:lang w:val="el-GR"/>
+                                          <w:sz w:val="44"/>
                                         </w:rPr>
                                         <w:t>Ομάδα 3</w:t>
                                       </w:r>
@@ -281,8 +283,50 @@
                                     <w:spacing w:line="360" w:lineRule="auto"/>
                                     <w:rPr>
                                       <w:color w:val="FFFFFF" w:themeColor="background1"/>
+                                      <w:sz w:val="28"/>
                                     </w:rPr>
                                   </w:pPr>
+                                  <w:r>
+                                    <w:rPr>
+                                      <w:color w:val="FFFFFF" w:themeColor="background1"/>
+                                      <w:sz w:val="28"/>
+                                    </w:rPr>
+                                    <w:t>Αλεξανδρίδης Γεώργιος – 21404</w:t>
+                                  </w:r>
+                                </w:p>
+                                <w:p>
+                                  <w:pPr>
+                                    <w:pStyle w:val="NoSpacing"/>
+                                    <w:spacing w:line="360" w:lineRule="auto"/>
+                                    <w:rPr>
+                                      <w:color w:val="FFFFFF" w:themeColor="background1"/>
+                                      <w:sz w:val="28"/>
+                                    </w:rPr>
+                                  </w:pPr>
+                                  <w:r>
+                                    <w:rPr>
+                                      <w:color w:val="FFFFFF" w:themeColor="background1"/>
+                                      <w:sz w:val="28"/>
+                                    </w:rPr>
+                                    <w:t>Αλεξίου Μάριος – 21405</w:t>
+                                  </w:r>
+                                </w:p>
+                                <w:p>
+                                  <w:pPr>
+                                    <w:pStyle w:val="NoSpacing"/>
+                                    <w:spacing w:line="360" w:lineRule="auto"/>
+                                    <w:rPr>
+                                      <w:color w:val="FFFFFF" w:themeColor="background1"/>
+                                      <w:sz w:val="28"/>
+                                    </w:rPr>
+                                  </w:pPr>
+                                  <w:r>
+                                    <w:rPr>
+                                      <w:color w:val="FFFFFF" w:themeColor="background1"/>
+                                      <w:sz w:val="28"/>
+                                    </w:rPr>
+                                    <w:t>Μάρκου Ευάγγελος - 21461</w:t>
+                                  </w:r>
                                 </w:p>
                                 <w:p>
                                   <w:pPr>
@@ -314,11 +358,11 @@
               <mc:Fallback>
                 <w:pict>
                   <v:group id="Group 453" o:spid="_x0000_s1026" style="position:absolute;margin-left:193.95pt;margin-top:0;width:245.15pt;height:11in;z-index:251659264;mso-width-percent:400;mso-height-percent:1000;mso-position-horizontal:right;mso-position-horizontal-relative:page;mso-position-vertical:top;mso-position-vertical-relative:page;mso-width-percent:400;mso-height-percent:1000" coordsize="31136,100584" o:gfxdata="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">
-                    <v:rect id="Rectangle 459" o:spid="_x0000_s1027" alt="Light vertical" style="position:absolute;width:1385;height:100584;visibility:visible;mso-wrap-style:square;v-text-anchor:middle" o:gfxdata="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" fillcolor="#a8d08d [1945]" stroked="f" strokecolor="white" strokeweight="1pt">
-                      <v:fill r:id="rId5" o:title="" opacity="52428f" color2="white [3212]" o:opacity2="52428f" type="pattern"/>
+                    <v:rect id="Rectangle 459" o:spid="_x0000_s1027" alt="Light vertical" style="position:absolute;width:1385;height:100584;visibility:visible;mso-wrap-style:square;v-text-anchor:middle" o:gfxdata="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" fillcolor="#c1b895 [1945]" stroked="f" strokecolor="white" strokeweight="1pt">
+                      <v:fill r:id="rId7" o:title="" opacity="52428f" color2="white [3212]" o:opacity2="52428f" type="pattern"/>
                       <v:shadow color="#d8d8d8" offset="3pt,3pt"/>
                     </v:rect>
-                    <v:rect id="Rectangle 460" o:spid="_x0000_s1028" style="position:absolute;left:1246;width:29718;height:100584;visibility:visible;mso-wrap-style:square;v-text-anchor:top" o:gfxdata="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" fillcolor="#a8d08d [1945]" stroked="f" strokecolor="#d8d8d8"/>
+                    <v:rect id="Rectangle 460" o:spid="_x0000_s1028" style="position:absolute;left:1246;width:29718;height:100584;visibility:visible;mso-wrap-style:square;v-text-anchor:top" o:gfxdata="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" fillcolor="#c1b895 [1945]" stroked="f" strokecolor="#d8d8d8"/>
                     <v:rect id="Rectangle 461" o:spid="_x0000_s1029" style="position:absolute;left:138;width:30998;height:23774;visibility:visible;mso-wrap-style:square;v-text-anchor:bottom" o:gfxdata="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" filled="f" stroked="f" strokecolor="white" strokeweight="1pt">
                       <v:fill opacity="52428f"/>
                       <v:shadow color="#d8d8d8" offset="3pt,3pt"/>
@@ -346,13 +390,14 @@
                             <w:sdtPr>
                               <w:rPr>
                                 <w:color w:val="FFFFFF" w:themeColor="background1"/>
-                                <w:sz w:val="56"/>
+                                <w:sz w:val="44"/>
                               </w:rPr>
                               <w:alias w:val="Author"/>
                               <w:id w:val="1380359617"/>
                               <w:dataBinding w:prefixMappings="xmlns:ns0='http://schemas.openxmlformats.org/package/2006/metadata/core-properties' xmlns:ns1='http://purl.org/dc/elements/1.1/'" w:xpath="/ns0:coreProperties[1]/ns1:creator[1]" w:storeItemID="{6C3C8BC8-F283-45AE-878A-BAB7291924A1}"/>
                               <w:text/>
                             </w:sdtPr>
+                            <w:sdtEndPr/>
                             <w:sdtContent>
                               <w:p>
                                 <w:pPr>
@@ -366,8 +411,7 @@
                                 <w:r>
                                   <w:rPr>
                                     <w:color w:val="FFFFFF" w:themeColor="background1"/>
-                                    <w:sz w:val="56"/>
-                                    <w:lang w:val="el-GR"/>
+                                    <w:sz w:val="44"/>
                                   </w:rPr>
                                   <w:t>Ομάδα 3</w:t>
                                 </w:r>
@@ -380,8 +424,50 @@
                               <w:spacing w:line="360" w:lineRule="auto"/>
                               <w:rPr>
                                 <w:color w:val="FFFFFF" w:themeColor="background1"/>
+                                <w:sz w:val="28"/>
                               </w:rPr>
                             </w:pPr>
+                            <w:r>
+                              <w:rPr>
+                                <w:color w:val="FFFFFF" w:themeColor="background1"/>
+                                <w:sz w:val="28"/>
+                              </w:rPr>
+                              <w:t>Αλεξανδρίδης Γεώργιος – 21404</w:t>
+                            </w:r>
+                          </w:p>
+                          <w:p>
+                            <w:pPr>
+                              <w:pStyle w:val="NoSpacing"/>
+                              <w:spacing w:line="360" w:lineRule="auto"/>
+                              <w:rPr>
+                                <w:color w:val="FFFFFF" w:themeColor="background1"/>
+                                <w:sz w:val="28"/>
+                              </w:rPr>
+                            </w:pPr>
+                            <w:r>
+                              <w:rPr>
+                                <w:color w:val="FFFFFF" w:themeColor="background1"/>
+                                <w:sz w:val="28"/>
+                              </w:rPr>
+                              <w:t>Αλεξίου Μάριος – 21405</w:t>
+                            </w:r>
+                          </w:p>
+                          <w:p>
+                            <w:pPr>
+                              <w:pStyle w:val="NoSpacing"/>
+                              <w:spacing w:line="360" w:lineRule="auto"/>
+                              <w:rPr>
+                                <w:color w:val="FFFFFF" w:themeColor="background1"/>
+                                <w:sz w:val="28"/>
+                              </w:rPr>
+                            </w:pPr>
+                            <w:r>
+                              <w:rPr>
+                                <w:color w:val="FFFFFF" w:themeColor="background1"/>
+                                <w:sz w:val="28"/>
+                              </w:rPr>
+                              <w:t>Μάρκου Ευάγγελος - 21461</w:t>
+                            </w:r>
                           </w:p>
                           <w:p>
                             <w:pPr>
@@ -407,7 +493,7 @@
             <w:rPr>
               <w:rFonts w:ascii="Calibri" w:eastAsia="Calibri" w:hAnsi="Calibri" w:cs="Times New Roman"/>
               <w:noProof/>
-              <w:lang w:val="en-US"/>
+              <w:lang w:eastAsia="el-GR"/>
             </w:rPr>
             <w:drawing>
               <wp:anchor distT="0" distB="0" distL="114300" distR="114300" simplePos="0" relativeHeight="251663360" behindDoc="0" locked="0" layoutInCell="0" allowOverlap="1" wp14:anchorId="6CD7F019" wp14:editId="3322DEE0">
@@ -433,7 +519,7 @@
                         <pic:cNvPicPr/>
                       </pic:nvPicPr>
                       <pic:blipFill>
-                        <a:blip r:embed="rId6">
+                        <a:blip r:embed="rId8">
                           <a:extLst>
                             <a:ext uri="{28A0092B-C50C-407E-A947-70E740481C1C}">
                               <a14:useLocalDpi xmlns:a14="http://schemas.microsoft.com/office/drawing/2010/main" val="0"/>
@@ -471,6 +557,7 @@
           <w:r>
             <w:rPr>
               <w:noProof/>
+              <w:lang w:eastAsia="el-GR"/>
             </w:rPr>
             <mc:AlternateContent>
               <mc:Choice Requires="wps">
@@ -524,13 +611,13 @@
                                     <w:color w:val="FFFFFF" w:themeColor="background1"/>
                                     <w:sz w:val="72"/>
                                     <w:szCs w:val="72"/>
-                                    <w:lang w:val="el-GR"/>
                                   </w:rPr>
                                   <w:alias w:val="Title"/>
                                   <w:id w:val="-1704864950"/>
                                   <w:dataBinding w:prefixMappings="xmlns:ns0='http://schemas.openxmlformats.org/package/2006/metadata/core-properties' xmlns:ns1='http://purl.org/dc/elements/1.1/'" w:xpath="/ns0:coreProperties[1]/ns1:title[1]" w:storeItemID="{6C3C8BC8-F283-45AE-878A-BAB7291924A1}"/>
                                   <w:text/>
                                 </w:sdtPr>
+                                <w:sdtEndPr/>
                                 <w:sdtContent>
                                   <w:p>
                                     <w:pPr>
@@ -540,7 +627,6 @@
                                         <w:color w:val="FFFFFF" w:themeColor="background1"/>
                                         <w:sz w:val="72"/>
                                         <w:szCs w:val="72"/>
-                                        <w:lang w:val="el-GR"/>
                                       </w:rPr>
                                     </w:pPr>
                                     <w:r>
@@ -548,7 +634,6 @@
                                         <w:color w:val="FFFFFF" w:themeColor="background1"/>
                                         <w:sz w:val="72"/>
                                         <w:szCs w:val="72"/>
-                                        <w:lang w:val="el-GR"/>
                                       </w:rPr>
                                       <w:t>Τεύχος Σχεδίασης - Εξωτερικό Σύστημα Διαχείρισης Ασφαλειών Αυτοκινήτων (</w:t>
                                     </w:r>
@@ -558,7 +643,6 @@
                                         <w:color w:val="FFFFFF" w:themeColor="background1"/>
                                         <w:sz w:val="72"/>
                                         <w:szCs w:val="72"/>
-                                        <w:lang w:val="el-GR"/>
                                       </w:rPr>
                                       <w:t>Website</w:t>
                                     </w:r>
@@ -568,7 +652,6 @@
                                         <w:color w:val="FFFFFF" w:themeColor="background1"/>
                                         <w:sz w:val="72"/>
                                         <w:szCs w:val="72"/>
-                                        <w:lang w:val="el-GR"/>
                                       </w:rPr>
                                       <w:t>)</w:t>
                                     </w:r>
@@ -603,13 +686,13 @@
                               <w:color w:val="FFFFFF" w:themeColor="background1"/>
                               <w:sz w:val="72"/>
                               <w:szCs w:val="72"/>
-                              <w:lang w:val="el-GR"/>
                             </w:rPr>
                             <w:alias w:val="Title"/>
                             <w:id w:val="-1704864950"/>
                             <w:dataBinding w:prefixMappings="xmlns:ns0='http://schemas.openxmlformats.org/package/2006/metadata/core-properties' xmlns:ns1='http://purl.org/dc/elements/1.1/'" w:xpath="/ns0:coreProperties[1]/ns1:title[1]" w:storeItemID="{6C3C8BC8-F283-45AE-878A-BAB7291924A1}"/>
                             <w:text/>
                           </w:sdtPr>
+                          <w:sdtEndPr/>
                           <w:sdtContent>
                             <w:p>
                               <w:pPr>
@@ -619,7 +702,6 @@
                                   <w:color w:val="FFFFFF" w:themeColor="background1"/>
                                   <w:sz w:val="72"/>
                                   <w:szCs w:val="72"/>
-                                  <w:lang w:val="el-GR"/>
                                 </w:rPr>
                               </w:pPr>
                               <w:r>
@@ -627,7 +709,6 @@
                                   <w:color w:val="FFFFFF" w:themeColor="background1"/>
                                   <w:sz w:val="72"/>
                                   <w:szCs w:val="72"/>
-                                  <w:lang w:val="el-GR"/>
                                 </w:rPr>
                                 <w:t>Τεύχος Σχεδίασης - Εξωτερικό Σύστημα Διαχείρισης Ασφαλειών Αυτοκινήτων (</w:t>
                               </w:r>
@@ -637,7 +718,6 @@
                                   <w:color w:val="FFFFFF" w:themeColor="background1"/>
                                   <w:sz w:val="72"/>
                                   <w:szCs w:val="72"/>
-                                  <w:lang w:val="el-GR"/>
                                 </w:rPr>
                                 <w:t>Website</w:t>
                               </w:r>
@@ -647,7 +727,6 @@
                                   <w:color w:val="FFFFFF" w:themeColor="background1"/>
                                   <w:sz w:val="72"/>
                                   <w:szCs w:val="72"/>
-                                  <w:lang w:val="el-GR"/>
                                 </w:rPr>
                                 <w:t>)</w:t>
                               </w:r>
@@ -670,6 +749,12 @@
     </w:sdt>
     <w:sdt>
       <w:sdtPr>
+        <w:rPr>
+          <w:rFonts w:asciiTheme="minorHAnsi" w:eastAsiaTheme="minorHAnsi" w:hAnsiTheme="minorHAnsi" w:cstheme="minorBidi"/>
+          <w:color w:val="auto"/>
+          <w:sz w:val="22"/>
+          <w:szCs w:val="22"/>
+        </w:rPr>
         <w:id w:val="392859198"/>
         <w:docPartObj>
           <w:docPartGallery w:val="Table of Contents"/>
@@ -678,14 +763,12 @@
       </w:sdtPr>
       <w:sdtEndPr>
         <w:rPr>
-          <w:rFonts w:asciiTheme="minorHAnsi" w:eastAsiaTheme="minorHAnsi" w:hAnsiTheme="minorHAnsi" w:cstheme="minorBidi"/>
+          <w:rFonts w:eastAsiaTheme="minorEastAsia"/>
           <w:b/>
           <w:bCs/>
           <w:noProof/>
-          <w:color w:val="auto"/>
-          <w:sz w:val="22"/>
-          <w:szCs w:val="22"/>
-          <w:lang w:val="el-GR"/>
+          <w:sz w:val="21"/>
+          <w:szCs w:val="21"/>
         </w:rPr>
       </w:sdtEndPr>
       <w:sdtContent>
@@ -693,22 +776,24 @@
           <w:pPr>
             <w:pStyle w:val="TOCHeading"/>
             <w:rPr>
-              <w:lang w:val="el-GR"/>
+              <w:lang w:val="en-US"/>
             </w:rPr>
           </w:pPr>
           <w:r>
-            <w:rPr>
-              <w:lang w:val="el-GR"/>
-            </w:rPr>
             <w:t>Περιεχόμενα</w:t>
           </w:r>
-          <w:bookmarkStart w:id="0" w:name="_GoBack"/>
-          <w:bookmarkEnd w:id="0"/>
         </w:p>
         <w:p>
           <w:pPr>
+            <w:pStyle w:val="TOC1"/>
+            <w:tabs>
+              <w:tab w:val="right" w:leader="dot" w:pos="9016"/>
+            </w:tabs>
             <w:rPr>
-              <w:lang w:val="en-US"/>
+              <w:noProof/>
+              <w:sz w:val="22"/>
+              <w:szCs w:val="22"/>
+              <w:lang w:eastAsia="el-GR"/>
             </w:rPr>
           </w:pPr>
           <w:r>
@@ -723,15 +808,186 @@
           <w:r>
             <w:fldChar w:fldCharType="separate"/>
           </w:r>
-          <w:r>
+          <w:hyperlink w:anchor="_Toc470869465" w:history="1">
+            <w:r>
+              <w:rPr>
+                <w:rStyle w:val="Hyperlink"/>
+                <w:noProof/>
+              </w:rPr>
+              <w:t>Αναφορά και περιγραφή των υπηρεσιών (UML Use Case)</w:t>
+            </w:r>
+            <w:r>
+              <w:rPr>
+                <w:noProof/>
+                <w:webHidden/>
+              </w:rPr>
+              <w:tab/>
+            </w:r>
+            <w:r>
+              <w:rPr>
+                <w:noProof/>
+                <w:webHidden/>
+              </w:rPr>
+              <w:fldChar w:fldCharType="begin"/>
+            </w:r>
+            <w:r>
+              <w:rPr>
+                <w:noProof/>
+                <w:webHidden/>
+              </w:rPr>
+              <w:instrText xml:space="preserve"> PAGEREF _Toc470869465 \h </w:instrText>
+            </w:r>
+            <w:r>
+              <w:rPr>
+                <w:noProof/>
+                <w:webHidden/>
+              </w:rPr>
+            </w:r>
+            <w:r>
+              <w:rPr>
+                <w:noProof/>
+                <w:webHidden/>
+              </w:rPr>
+              <w:fldChar w:fldCharType="separate"/>
+            </w:r>
+            <w:r>
+              <w:rPr>
+                <w:noProof/>
+                <w:webHidden/>
+              </w:rPr>
+              <w:t>2</w:t>
+            </w:r>
+            <w:r>
+              <w:rPr>
+                <w:noProof/>
+                <w:webHidden/>
+              </w:rPr>
+              <w:fldChar w:fldCharType="end"/>
+            </w:r>
+          </w:hyperlink>
+        </w:p>
+        <w:p>
+          <w:pPr>
+            <w:pStyle w:val="TOC1"/>
+            <w:tabs>
+              <w:tab w:val="right" w:leader="dot" w:pos="9016"/>
+            </w:tabs>
             <w:rPr>
-              <w:b/>
-              <w:bCs/>
               <w:noProof/>
+              <w:sz w:val="22"/>
+              <w:szCs w:val="22"/>
+              <w:lang w:eastAsia="el-GR"/>
+            </w:rPr>
+          </w:pPr>
+          <w:hyperlink w:anchor="_Toc470869466" w:history="1">
+            <w:r>
+              <w:rPr>
+                <w:rStyle w:val="Hyperlink"/>
+                <w:noProof/>
+              </w:rPr>
+              <w:t>Προβολή πληροφοριών και εκτύπωση ασφάλειας (</w:t>
+            </w:r>
+            <w:r>
+              <w:rPr>
+                <w:rStyle w:val="Hyperlink"/>
+                <w:noProof/>
+                <w:lang w:val="en-US"/>
+              </w:rPr>
+              <w:t>UML</w:t>
+            </w:r>
+            <w:r>
+              <w:rPr>
+                <w:rStyle w:val="Hyperlink"/>
+                <w:noProof/>
+              </w:rPr>
+              <w:t xml:space="preserve"> </w:t>
+            </w:r>
+            <w:r>
+              <w:rPr>
+                <w:rStyle w:val="Hyperlink"/>
+                <w:noProof/>
+                <w:lang w:val="en-US"/>
+              </w:rPr>
+              <w:t>Activity</w:t>
+            </w:r>
+            <w:r>
+              <w:rPr>
+                <w:rStyle w:val="Hyperlink"/>
+                <w:noProof/>
+              </w:rPr>
+              <w:t xml:space="preserve"> </w:t>
+            </w:r>
+            <w:r>
+              <w:rPr>
+                <w:rStyle w:val="Hyperlink"/>
+                <w:noProof/>
+                <w:lang w:val="en-US"/>
+              </w:rPr>
+              <w:t>Diagram</w:t>
+            </w:r>
+            <w:r>
+              <w:rPr>
+                <w:rStyle w:val="Hyperlink"/>
+                <w:noProof/>
+              </w:rPr>
+              <w:t>)</w:t>
+            </w:r>
+            <w:r>
+              <w:rPr>
+                <w:noProof/>
+                <w:webHidden/>
+              </w:rPr>
+              <w:tab/>
+            </w:r>
+            <w:r>
+              <w:rPr>
+                <w:noProof/>
+                <w:webHidden/>
+              </w:rPr>
+              <w:fldChar w:fldCharType="begin"/>
+            </w:r>
+            <w:r>
+              <w:rPr>
+                <w:noProof/>
+                <w:webHidden/>
+              </w:rPr>
+              <w:instrText xml:space="preserve"> PAGEREF _Toc470869466 \h </w:instrText>
+            </w:r>
+            <w:r>
+              <w:rPr>
+                <w:noProof/>
+                <w:webHidden/>
+              </w:rPr>
+            </w:r>
+            <w:r>
+              <w:rPr>
+                <w:noProof/>
+                <w:webHidden/>
+              </w:rPr>
+              <w:fldChar w:fldCharType="separate"/>
+            </w:r>
+            <w:r>
+              <w:rPr>
+                <w:noProof/>
+                <w:webHidden/>
+              </w:rPr>
+              <w:t>2</w:t>
+            </w:r>
+            <w:r>
+              <w:rPr>
+                <w:noProof/>
+                <w:webHidden/>
+              </w:rPr>
+              <w:fldChar w:fldCharType="end"/>
+            </w:r>
+          </w:hyperlink>
+        </w:p>
+        <w:p>
+          <w:pPr>
+            <w:rPr>
               <w:lang w:val="en-US"/>
             </w:rPr>
-            <w:t>No table of contents entries found.</w:t>
-          </w:r>
+          </w:pPr>
           <w:r>
             <w:rPr>
               <w:b/>
@@ -750,7 +1006,266 @@
         </w:rPr>
       </w:pPr>
     </w:p>
+    <w:p>
+      <w:pPr>
+        <w:rPr>
+          <w:lang w:val="en-US"/>
+        </w:rPr>
+      </w:pPr>
+      <w:r>
+        <w:rPr>
+          <w:lang w:val="en-US"/>
+        </w:rPr>
+        <w:br w:type="page"/>
+      </w:r>
+      <w:bookmarkStart w:id="0" w:name="_GoBack"/>
+      <w:bookmarkEnd w:id="0"/>
+    </w:p>
+    <w:p>
+      <w:pPr>
+        <w:pStyle w:val="Heading1"/>
+      </w:pPr>
+      <w:bookmarkStart w:id="1" w:name="_Toc470869465"/>
+      <w:r>
+        <w:lastRenderedPageBreak/>
+        <w:t>Αναφορά και περιγραφή των υπηρεσιών</w:t>
+      </w:r>
+      <w:r>
+        <w:t xml:space="preserve"> </w:t>
+      </w:r>
+      <w:r>
+        <w:t xml:space="preserve">(UML </w:t>
+      </w:r>
+      <w:proofErr w:type="spellStart"/>
+      <w:r>
+        <w:t>Use</w:t>
+      </w:r>
+      <w:proofErr w:type="spellEnd"/>
+      <w:r>
+        <w:t xml:space="preserve"> </w:t>
+      </w:r>
+      <w:proofErr w:type="spellStart"/>
+      <w:r>
+        <w:t>Case</w:t>
+      </w:r>
+      <w:proofErr w:type="spellEnd"/>
+      <w:r>
+        <w:t>)</w:t>
+      </w:r>
+      <w:bookmarkEnd w:id="1"/>
+    </w:p>
+    <w:p/>
+    <w:p>
+      <w:pPr>
+        <w:keepNext/>
+      </w:pPr>
+      <w:r>
+        <w:rPr>
+          <w:noProof/>
+          <w:lang w:eastAsia="el-GR"/>
+        </w:rPr>
+        <w:drawing>
+          <wp:inline distT="0" distB="0" distL="0" distR="0">
+            <wp:extent cx="5731510" cy="2738755"/>
+            <wp:effectExtent l="0" t="0" r="2540" b="4445"/>
+            <wp:docPr id="1" name="Picture 1"/>
+            <wp:cNvGraphicFramePr>
+              <a:graphicFrameLocks xmlns:a="http://schemas.openxmlformats.org/drawingml/2006/main" noChangeAspect="1"/>
+            </wp:cNvGraphicFramePr>
+            <a:graphic xmlns:a="http://schemas.openxmlformats.org/drawingml/2006/main">
+              <a:graphicData uri="http://schemas.openxmlformats.org/drawingml/2006/picture">
+                <pic:pic xmlns:pic="http://schemas.openxmlformats.org/drawingml/2006/picture">
+                  <pic:nvPicPr>
+                    <pic:cNvPr id="1" name="Use Case Diagram1.jpg"/>
+                    <pic:cNvPicPr/>
+                  </pic:nvPicPr>
+                  <pic:blipFill>
+                    <a:blip r:embed="rId9">
+                      <a:extLst>
+                        <a:ext uri="{28A0092B-C50C-407E-A947-70E740481C1C}">
+                          <a14:useLocalDpi xmlns:a14="http://schemas.microsoft.com/office/drawing/2010/main" val="0"/>
+                        </a:ext>
+                      </a:extLst>
+                    </a:blip>
+                    <a:stretch>
+                      <a:fillRect/>
+                    </a:stretch>
+                  </pic:blipFill>
+                  <pic:spPr>
+                    <a:xfrm>
+                      <a:off x="0" y="0"/>
+                      <a:ext cx="5731510" cy="2738755"/>
+                    </a:xfrm>
+                    <a:prstGeom prst="rect">
+                      <a:avLst/>
+                    </a:prstGeom>
+                  </pic:spPr>
+                </pic:pic>
+              </a:graphicData>
+            </a:graphic>
+          </wp:inline>
+        </w:drawing>
+      </w:r>
+    </w:p>
+    <w:p>
+      <w:pPr>
+        <w:pStyle w:val="Caption"/>
+      </w:pPr>
+      <w:r>
+        <w:t xml:space="preserve">Εικόνα </w:t>
+      </w:r>
+      <w:fldSimple w:instr=" SEQ Εικόνα \* ARABIC ">
+        <w:r>
+          <w:rPr>
+            <w:noProof/>
+          </w:rPr>
+          <w:t>1</w:t>
+        </w:r>
+      </w:fldSimple>
+      <w:r>
+        <w:rPr>
+          <w:lang w:val="en-US"/>
+        </w:rPr>
+        <w:t xml:space="preserve"> - Use Case</w:t>
+      </w:r>
+    </w:p>
+    <w:p/>
+    <w:p>
+      <w:pPr>
+        <w:pStyle w:val="Heading1"/>
+      </w:pPr>
+      <w:bookmarkStart w:id="2" w:name="_Toc470869466"/>
+      <w:r>
+        <w:t>Προβολή πληροφοριών και εκτύπωση ασφάλειας</w:t>
+      </w:r>
+      <w:r>
+        <w:t xml:space="preserve"> (</w:t>
+      </w:r>
+      <w:r>
+        <w:rPr>
+          <w:lang w:val="en-US"/>
+        </w:rPr>
+        <w:t>UML</w:t>
+      </w:r>
+      <w:r>
+        <w:t xml:space="preserve"> </w:t>
+      </w:r>
+      <w:r>
+        <w:rPr>
+          <w:lang w:val="en-US"/>
+        </w:rPr>
+        <w:t>Activity</w:t>
+      </w:r>
+      <w:r>
+        <w:t xml:space="preserve"> </w:t>
+      </w:r>
+      <w:r>
+        <w:rPr>
+          <w:lang w:val="en-US"/>
+        </w:rPr>
+        <w:t>Diagram</w:t>
+      </w:r>
+      <w:r>
+        <w:t>)</w:t>
+      </w:r>
+      <w:bookmarkEnd w:id="2"/>
+    </w:p>
+    <w:p/>
+    <w:p>
+      <w:pPr>
+        <w:keepNext/>
+      </w:pPr>
+      <w:r>
+        <w:rPr>
+          <w:noProof/>
+          <w:lang w:eastAsia="el-GR"/>
+        </w:rPr>
+        <w:lastRenderedPageBreak/>
+        <w:drawing>
+          <wp:inline distT="0" distB="0" distL="0" distR="0">
+            <wp:extent cx="5143500" cy="4362450"/>
+            <wp:effectExtent l="0" t="0" r="0" b="0"/>
+            <wp:docPr id="2" name="Picture 2"/>
+            <wp:cNvGraphicFramePr>
+              <a:graphicFrameLocks xmlns:a="http://schemas.openxmlformats.org/drawingml/2006/main" noChangeAspect="1"/>
+            </wp:cNvGraphicFramePr>
+            <a:graphic xmlns:a="http://schemas.openxmlformats.org/drawingml/2006/main">
+              <a:graphicData uri="http://schemas.openxmlformats.org/drawingml/2006/picture">
+                <pic:pic xmlns:pic="http://schemas.openxmlformats.org/drawingml/2006/picture">
+                  <pic:nvPicPr>
+                    <pic:cNvPr id="2" name="printinsurance.jpg"/>
+                    <pic:cNvPicPr/>
+                  </pic:nvPicPr>
+                  <pic:blipFill>
+                    <a:blip r:embed="rId10">
+                      <a:extLst>
+                        <a:ext uri="{28A0092B-C50C-407E-A947-70E740481C1C}">
+                          <a14:useLocalDpi xmlns:a14="http://schemas.microsoft.com/office/drawing/2010/main" val="0"/>
+                        </a:ext>
+                      </a:extLst>
+                    </a:blip>
+                    <a:stretch>
+                      <a:fillRect/>
+                    </a:stretch>
+                  </pic:blipFill>
+                  <pic:spPr>
+                    <a:xfrm>
+                      <a:off x="0" y="0"/>
+                      <a:ext cx="5143500" cy="4362450"/>
+                    </a:xfrm>
+                    <a:prstGeom prst="rect">
+                      <a:avLst/>
+                    </a:prstGeom>
+                  </pic:spPr>
+                </pic:pic>
+              </a:graphicData>
+            </a:graphic>
+          </wp:inline>
+        </w:drawing>
+      </w:r>
+    </w:p>
+    <w:p>
+      <w:pPr>
+        <w:pStyle w:val="Caption"/>
+      </w:pPr>
+      <w:r>
+        <w:t xml:space="preserve">Εικόνα </w:t>
+      </w:r>
+      <w:fldSimple w:instr=" SEQ Εικόνα \* ARABIC ">
+        <w:r>
+          <w:rPr>
+            <w:noProof/>
+          </w:rPr>
+          <w:t>2</w:t>
+        </w:r>
+      </w:fldSimple>
+      <w:r>
+        <w:t xml:space="preserve"> - </w:t>
+      </w:r>
+      <w:r>
+        <w:t>Προβολή/Εκτύπωση Ασφάλειας (</w:t>
+      </w:r>
+      <w:r>
+        <w:rPr>
+          <w:lang w:val="en-US"/>
+        </w:rPr>
+        <w:t>UML</w:t>
+      </w:r>
+      <w:r>
+        <w:t xml:space="preserve"> </w:t>
+      </w:r>
+      <w:r>
+        <w:rPr>
+          <w:lang w:val="en-US"/>
+        </w:rPr>
+        <w:t>Activity</w:t>
+      </w:r>
+      <w:r>
+        <w:t>)</w:t>
+      </w:r>
+    </w:p>
     <w:sectPr>
+      <w:footerReference w:type="default" r:id="rId11"/>
       <w:pgSz w:w="11906" w:h="16838"/>
       <w:pgMar w:top="1440" w:right="1440" w:bottom="1440" w:left="1440" w:header="720" w:footer="720" w:gutter="0"/>
       <w:pgNumType w:start="0"/>
@@ -762,20 +1277,143 @@
 </w:document>
 </file>
 
+<file path=word/endnotes.xml><?xml version="1.0" encoding="utf-8"?>
+<w:endnotes xmlns:wpc="http://schemas.microsoft.com/office/word/2010/wordprocessingCanvas" xmlns:cx="http://schemas.microsoft.com/office/drawing/2014/chartex" xmlns:cx1="http://schemas.microsoft.com/office/drawing/2015/9/8/chartex" xmlns:cx2="http://schemas.microsoft.com/office/drawing/2015/10/21/chartex" xmlns:cx3="http://schemas.microsoft.com/office/drawing/2016/5/9/chartex" xmlns:cx4="http://schemas.microsoft.com/office/drawing/2016/5/10/chartex" xmlns:cx5="http://schemas.microsoft.com/office/drawing/2016/5/11/chartex" xmlns:mc="http://schemas.openxmlformats.org/markup-compatibility/2006" xmlns:o="urn:schemas-microsoft-com:office:office" xmlns:r="http://schemas.openxmlformats.org/officeDocument/2006/relationships" xmlns:m="http://schemas.openxmlformats.org/officeDocument/2006/math" xmlns:v="urn:schemas-microsoft-com:vml" xmlns:wp14="http://schemas.microsoft.com/office/word/2010/wordprocessingDrawing" xmlns:wp="http://schemas.openxmlformats.org/drawingml/2006/wordprocessingDrawing" xmlns:w10="urn:schemas-microsoft-com:office:word" xmlns:w="http://schemas.openxmlformats.org/wordprocessingml/2006/main" xmlns:w14="http://schemas.microsoft.com/office/word/2010/wordml" xmlns:w15="http://schemas.microsoft.com/office/word/2012/wordml" xmlns:w16se="http://schemas.microsoft.com/office/word/2015/wordml/symex" xmlns:wpg="http://schemas.microsoft.com/office/word/2010/wordprocessingGroup" xmlns:wpi="http://schemas.microsoft.com/office/word/2010/wordprocessingInk" xmlns:wne="http://schemas.microsoft.com/office/word/2006/wordml" xmlns:wps="http://schemas.microsoft.com/office/word/2010/wordprocessingShape" mc:Ignorable="w14 w15 w16se wp14">
+  <w:endnote w:type="separator" w:id="-1">
+    <w:p>
+      <w:pPr>
+        <w:spacing w:after="0" w:line="240" w:lineRule="auto"/>
+      </w:pPr>
+      <w:r>
+        <w:separator/>
+      </w:r>
+    </w:p>
+  </w:endnote>
+  <w:endnote w:type="continuationSeparator" w:id="0">
+    <w:p>
+      <w:pPr>
+        <w:spacing w:after="0" w:line="240" w:lineRule="auto"/>
+      </w:pPr>
+      <w:r>
+        <w:continuationSeparator/>
+      </w:r>
+    </w:p>
+  </w:endnote>
+</w:endnotes>
+</file>
+
+<file path=word/footer1.xml><?xml version="1.0" encoding="utf-8"?>
+<w:ftr xmlns:wpc="http://schemas.microsoft.com/office/word/2010/wordprocessingCanvas" xmlns:cx="http://schemas.microsoft.com/office/drawing/2014/chartex" xmlns:cx1="http://schemas.microsoft.com/office/drawing/2015/9/8/chartex" xmlns:cx2="http://schemas.microsoft.com/office/drawing/2015/10/21/chartex" xmlns:cx3="http://schemas.microsoft.com/office/drawing/2016/5/9/chartex" xmlns:cx4="http://schemas.microsoft.com/office/drawing/2016/5/10/chartex" xmlns:cx5="http://schemas.microsoft.com/office/drawing/2016/5/11/chartex" xmlns:mc="http://schemas.openxmlformats.org/markup-compatibility/2006" xmlns:o="urn:schemas-microsoft-com:office:office" xmlns:r="http://schemas.openxmlformats.org/officeDocument/2006/relationships" xmlns:m="http://schemas.openxmlformats.org/officeDocument/2006/math" xmlns:v="urn:schemas-microsoft-com:vml" xmlns:wp14="http://schemas.microsoft.com/office/word/2010/wordprocessingDrawing" xmlns:wp="http://schemas.openxmlformats.org/drawingml/2006/wordprocessingDrawing" xmlns:w10="urn:schemas-microsoft-com:office:word" xmlns:w="http://schemas.openxmlformats.org/wordprocessingml/2006/main" xmlns:w14="http://schemas.microsoft.com/office/word/2010/wordml" xmlns:w15="http://schemas.microsoft.com/office/word/2012/wordml" xmlns:w16se="http://schemas.microsoft.com/office/word/2015/wordml/symex" xmlns:wpg="http://schemas.microsoft.com/office/word/2010/wordprocessingGroup" xmlns:wpi="http://schemas.microsoft.com/office/word/2010/wordprocessingInk" xmlns:wne="http://schemas.microsoft.com/office/word/2006/wordml" xmlns:wps="http://schemas.microsoft.com/office/word/2010/wordprocessingShape" mc:Ignorable="w14 w15 w16se wp14">
+  <w:p>
+    <w:pPr>
+      <w:pBdr>
+        <w:left w:val="single" w:sz="12" w:space="11" w:color="90C226" w:themeColor="accent1"/>
+      </w:pBdr>
+      <w:tabs>
+        <w:tab w:val="left" w:pos="622"/>
+      </w:tabs>
+      <w:spacing w:after="0"/>
+      <w:rPr>
+        <w:rFonts w:asciiTheme="majorHAnsi" w:eastAsiaTheme="majorEastAsia" w:hAnsiTheme="majorHAnsi" w:cstheme="majorBidi"/>
+        <w:color w:val="6B911C" w:themeColor="accent1" w:themeShade="BF"/>
+        <w:sz w:val="26"/>
+        <w:szCs w:val="26"/>
+      </w:rPr>
+    </w:pPr>
+    <w:r>
+      <w:rPr>
+        <w:rFonts w:asciiTheme="majorHAnsi" w:eastAsiaTheme="majorEastAsia" w:hAnsiTheme="majorHAnsi" w:cstheme="majorBidi"/>
+        <w:color w:val="6B911C" w:themeColor="accent1" w:themeShade="BF"/>
+        <w:sz w:val="26"/>
+        <w:szCs w:val="26"/>
+      </w:rPr>
+      <w:fldChar w:fldCharType="begin"/>
+    </w:r>
+    <w:r>
+      <w:rPr>
+        <w:rFonts w:asciiTheme="majorHAnsi" w:eastAsiaTheme="majorEastAsia" w:hAnsiTheme="majorHAnsi" w:cstheme="majorBidi"/>
+        <w:color w:val="6B911C" w:themeColor="accent1" w:themeShade="BF"/>
+        <w:sz w:val="26"/>
+        <w:szCs w:val="26"/>
+      </w:rPr>
+      <w:instrText>PAGE   \* MERGEFORMAT</w:instrText>
+    </w:r>
+    <w:r>
+      <w:rPr>
+        <w:rFonts w:asciiTheme="majorHAnsi" w:eastAsiaTheme="majorEastAsia" w:hAnsiTheme="majorHAnsi" w:cstheme="majorBidi"/>
+        <w:color w:val="6B911C" w:themeColor="accent1" w:themeShade="BF"/>
+        <w:sz w:val="26"/>
+        <w:szCs w:val="26"/>
+      </w:rPr>
+      <w:fldChar w:fldCharType="separate"/>
+    </w:r>
+    <w:r>
+      <w:rPr>
+        <w:rFonts w:asciiTheme="majorHAnsi" w:eastAsiaTheme="majorEastAsia" w:hAnsiTheme="majorHAnsi" w:cstheme="majorBidi"/>
+        <w:noProof/>
+        <w:color w:val="6B911C" w:themeColor="accent1" w:themeShade="BF"/>
+        <w:sz w:val="26"/>
+        <w:szCs w:val="26"/>
+      </w:rPr>
+      <w:t>3</w:t>
+    </w:r>
+    <w:r>
+      <w:rPr>
+        <w:rFonts w:asciiTheme="majorHAnsi" w:eastAsiaTheme="majorEastAsia" w:hAnsiTheme="majorHAnsi" w:cstheme="majorBidi"/>
+        <w:color w:val="6B911C" w:themeColor="accent1" w:themeShade="BF"/>
+        <w:sz w:val="26"/>
+        <w:szCs w:val="26"/>
+      </w:rPr>
+      <w:fldChar w:fldCharType="end"/>
+    </w:r>
+  </w:p>
+  <w:p>
+    <w:pPr>
+      <w:pStyle w:val="Footer"/>
+    </w:pPr>
+  </w:p>
+</w:ftr>
+</file>
+
+<file path=word/footnotes.xml><?xml version="1.0" encoding="utf-8"?>
+<w:footnotes xmlns:wpc="http://schemas.microsoft.com/office/word/2010/wordprocessingCanvas" xmlns:cx="http://schemas.microsoft.com/office/drawing/2014/chartex" xmlns:cx1="http://schemas.microsoft.com/office/drawing/2015/9/8/chartex" xmlns:cx2="http://schemas.microsoft.com/office/drawing/2015/10/21/chartex" xmlns:cx3="http://schemas.microsoft.com/office/drawing/2016/5/9/chartex" xmlns:cx4="http://schemas.microsoft.com/office/drawing/2016/5/10/chartex" xmlns:cx5="http://schemas.microsoft.com/office/drawing/2016/5/11/chartex" xmlns:mc="http://schemas.openxmlformats.org/markup-compatibility/2006" xmlns:o="urn:schemas-microsoft-com:office:office" xmlns:r="http://schemas.openxmlformats.org/officeDocument/2006/relationships" xmlns:m="http://schemas.openxmlformats.org/officeDocument/2006/math" xmlns:v="urn:schemas-microsoft-com:vml" xmlns:wp14="http://schemas.microsoft.com/office/word/2010/wordprocessingDrawing" xmlns:wp="http://schemas.openxmlformats.org/drawingml/2006/wordprocessingDrawing" xmlns:w10="urn:schemas-microsoft-com:office:word" xmlns:w="http://schemas.openxmlformats.org/wordprocessingml/2006/main" xmlns:w14="http://schemas.microsoft.com/office/word/2010/wordml" xmlns:w15="http://schemas.microsoft.com/office/word/2012/wordml" xmlns:w16se="http://schemas.microsoft.com/office/word/2015/wordml/symex" xmlns:wpg="http://schemas.microsoft.com/office/word/2010/wordprocessingGroup" xmlns:wpi="http://schemas.microsoft.com/office/word/2010/wordprocessingInk" xmlns:wne="http://schemas.microsoft.com/office/word/2006/wordml" xmlns:wps="http://schemas.microsoft.com/office/word/2010/wordprocessingShape" mc:Ignorable="w14 w15 w16se wp14">
+  <w:footnote w:type="separator" w:id="-1">
+    <w:p>
+      <w:pPr>
+        <w:spacing w:after="0" w:line="240" w:lineRule="auto"/>
+      </w:pPr>
+      <w:r>
+        <w:separator/>
+      </w:r>
+    </w:p>
+  </w:footnote>
+  <w:footnote w:type="continuationSeparator" w:id="0">
+    <w:p>
+      <w:pPr>
+        <w:spacing w:after="0" w:line="240" w:lineRule="auto"/>
+      </w:pPr>
+      <w:r>
+        <w:continuationSeparator/>
+      </w:r>
+    </w:p>
+  </w:footnote>
+</w:footnotes>
+</file>
+
 <file path=word/styles.xml><?xml version="1.0" encoding="utf-8"?>
 <w:styles xmlns:mc="http://schemas.openxmlformats.org/markup-compatibility/2006" xmlns:r="http://schemas.openxmlformats.org/officeDocument/2006/relationships" xmlns:w="http://schemas.openxmlformats.org/wordprocessingml/2006/main" xmlns:w14="http://schemas.microsoft.com/office/word/2010/wordml" xmlns:w15="http://schemas.microsoft.com/office/word/2012/wordml" xmlns:w16se="http://schemas.microsoft.com/office/word/2015/wordml/symex" mc:Ignorable="w14 w15 w16se">
   <w:docDefaults>
     <w:rPrDefault>
       <w:rPr>
-        <w:rFonts w:asciiTheme="minorHAnsi" w:eastAsiaTheme="minorHAnsi" w:hAnsiTheme="minorHAnsi" w:cstheme="minorBidi"/>
-        <w:sz w:val="22"/>
-        <w:szCs w:val="22"/>
+        <w:rFonts w:asciiTheme="minorHAnsi" w:eastAsiaTheme="minorEastAsia" w:hAnsiTheme="minorHAnsi" w:cstheme="minorBidi"/>
+        <w:sz w:val="21"/>
+        <w:szCs w:val="21"/>
         <w:lang w:val="el-GR" w:eastAsia="en-US" w:bidi="ar-SA"/>
       </w:rPr>
     </w:rPrDefault>
     <w:pPrDefault>
       <w:pPr>
-        <w:spacing w:after="160" w:line="259" w:lineRule="auto"/>
+        <w:spacing w:after="120" w:line="264" w:lineRule="auto"/>
       </w:pPr>
     </w:pPrDefault>
   </w:docDefaults>
@@ -1158,6 +1796,7 @@
   <w:style w:type="paragraph" w:default="1" w:styleId="Normal">
     <w:name w:val="Normal"/>
     <w:qFormat/>
+    <w:rsid w:val="00FF0FFB"/>
   </w:style>
   <w:style w:type="paragraph" w:styleId="Heading1">
     <w:name w:val="heading 1"/>
@@ -1166,18 +1805,202 @@
     <w:link w:val="Heading1Char"/>
     <w:uiPriority w:val="9"/>
     <w:qFormat/>
-    <w:rsid w:val="00736490"/>
+    <w:rsid w:val="00FF0FFB"/>
     <w:pPr>
       <w:keepNext/>
       <w:keepLines/>
-      <w:spacing w:before="240" w:after="0"/>
+      <w:pBdr>
+        <w:bottom w:val="single" w:sz="4" w:space="1" w:color="90C226" w:themeColor="accent1"/>
+      </w:pBdr>
+      <w:spacing w:before="400" w:after="40" w:line="240" w:lineRule="auto"/>
       <w:outlineLvl w:val="0"/>
     </w:pPr>
     <w:rPr>
       <w:rFonts w:asciiTheme="majorHAnsi" w:eastAsiaTheme="majorEastAsia" w:hAnsiTheme="majorHAnsi" w:cstheme="majorBidi"/>
-      <w:color w:val="2F5496" w:themeColor="accent1" w:themeShade="BF"/>
-      <w:sz w:val="32"/>
-      <w:szCs w:val="32"/>
+      <w:color w:val="6B911C" w:themeColor="accent1" w:themeShade="BF"/>
+      <w:sz w:val="36"/>
+      <w:szCs w:val="36"/>
+    </w:rPr>
+  </w:style>
+  <w:style w:type="paragraph" w:styleId="Heading2">
+    <w:name w:val="heading 2"/>
+    <w:basedOn w:val="Normal"/>
+    <w:next w:val="Normal"/>
+    <w:link w:val="Heading2Char"/>
+    <w:uiPriority w:val="9"/>
+    <w:unhideWhenUsed/>
+    <w:qFormat/>
+    <w:rsid w:val="00FF0FFB"/>
+    <w:pPr>
+      <w:keepNext/>
+      <w:keepLines/>
+      <w:spacing w:before="160" w:after="0" w:line="240" w:lineRule="auto"/>
+      <w:outlineLvl w:val="1"/>
+    </w:pPr>
+    <w:rPr>
+      <w:rFonts w:asciiTheme="majorHAnsi" w:eastAsiaTheme="majorEastAsia" w:hAnsiTheme="majorHAnsi" w:cstheme="majorBidi"/>
+      <w:color w:val="6B911C" w:themeColor="accent1" w:themeShade="BF"/>
+      <w:sz w:val="28"/>
+      <w:szCs w:val="28"/>
+    </w:rPr>
+  </w:style>
+  <w:style w:type="paragraph" w:styleId="Heading3">
+    <w:name w:val="heading 3"/>
+    <w:basedOn w:val="Normal"/>
+    <w:next w:val="Normal"/>
+    <w:link w:val="Heading3Char"/>
+    <w:uiPriority w:val="9"/>
+    <w:semiHidden/>
+    <w:unhideWhenUsed/>
+    <w:qFormat/>
+    <w:rsid w:val="00FF0FFB"/>
+    <w:pPr>
+      <w:keepNext/>
+      <w:keepLines/>
+      <w:spacing w:before="80" w:after="0" w:line="240" w:lineRule="auto"/>
+      <w:outlineLvl w:val="2"/>
+    </w:pPr>
+    <w:rPr>
+      <w:rFonts w:asciiTheme="majorHAnsi" w:eastAsiaTheme="majorEastAsia" w:hAnsiTheme="majorHAnsi" w:cstheme="majorBidi"/>
+      <w:color w:val="404040" w:themeColor="text1" w:themeTint="BF"/>
+      <w:sz w:val="26"/>
+      <w:szCs w:val="26"/>
+    </w:rPr>
+  </w:style>
+  <w:style w:type="paragraph" w:styleId="Heading4">
+    <w:name w:val="heading 4"/>
+    <w:basedOn w:val="Normal"/>
+    <w:next w:val="Normal"/>
+    <w:link w:val="Heading4Char"/>
+    <w:uiPriority w:val="9"/>
+    <w:semiHidden/>
+    <w:unhideWhenUsed/>
+    <w:qFormat/>
+    <w:rsid w:val="00FF0FFB"/>
+    <w:pPr>
+      <w:keepNext/>
+      <w:keepLines/>
+      <w:spacing w:before="80" w:after="0"/>
+      <w:outlineLvl w:val="3"/>
+    </w:pPr>
+    <w:rPr>
+      <w:rFonts w:asciiTheme="majorHAnsi" w:eastAsiaTheme="majorEastAsia" w:hAnsiTheme="majorHAnsi" w:cstheme="majorBidi"/>
+      <w:sz w:val="24"/>
+      <w:szCs w:val="24"/>
+    </w:rPr>
+  </w:style>
+  <w:style w:type="paragraph" w:styleId="Heading5">
+    <w:name w:val="heading 5"/>
+    <w:basedOn w:val="Normal"/>
+    <w:next w:val="Normal"/>
+    <w:link w:val="Heading5Char"/>
+    <w:uiPriority w:val="9"/>
+    <w:semiHidden/>
+    <w:unhideWhenUsed/>
+    <w:qFormat/>
+    <w:rsid w:val="00FF0FFB"/>
+    <w:pPr>
+      <w:keepNext/>
+      <w:keepLines/>
+      <w:spacing w:before="80" w:after="0"/>
+      <w:outlineLvl w:val="4"/>
+    </w:pPr>
+    <w:rPr>
+      <w:rFonts w:asciiTheme="majorHAnsi" w:eastAsiaTheme="majorEastAsia" w:hAnsiTheme="majorHAnsi" w:cstheme="majorBidi"/>
+      <w:i/>
+      <w:iCs/>
+      <w:sz w:val="22"/>
+      <w:szCs w:val="22"/>
+    </w:rPr>
+  </w:style>
+  <w:style w:type="paragraph" w:styleId="Heading6">
+    <w:name w:val="heading 6"/>
+    <w:basedOn w:val="Normal"/>
+    <w:next w:val="Normal"/>
+    <w:link w:val="Heading6Char"/>
+    <w:uiPriority w:val="9"/>
+    <w:semiHidden/>
+    <w:unhideWhenUsed/>
+    <w:qFormat/>
+    <w:rsid w:val="00FF0FFB"/>
+    <w:pPr>
+      <w:keepNext/>
+      <w:keepLines/>
+      <w:spacing w:before="80" w:after="0"/>
+      <w:outlineLvl w:val="5"/>
+    </w:pPr>
+    <w:rPr>
+      <w:rFonts w:asciiTheme="majorHAnsi" w:eastAsiaTheme="majorEastAsia" w:hAnsiTheme="majorHAnsi" w:cstheme="majorBidi"/>
+      <w:color w:val="595959" w:themeColor="text1" w:themeTint="A6"/>
+    </w:rPr>
+  </w:style>
+  <w:style w:type="paragraph" w:styleId="Heading7">
+    <w:name w:val="heading 7"/>
+    <w:basedOn w:val="Normal"/>
+    <w:next w:val="Normal"/>
+    <w:link w:val="Heading7Char"/>
+    <w:uiPriority w:val="9"/>
+    <w:semiHidden/>
+    <w:unhideWhenUsed/>
+    <w:qFormat/>
+    <w:rsid w:val="00FF0FFB"/>
+    <w:pPr>
+      <w:keepNext/>
+      <w:keepLines/>
+      <w:spacing w:before="80" w:after="0"/>
+      <w:outlineLvl w:val="6"/>
+    </w:pPr>
+    <w:rPr>
+      <w:rFonts w:asciiTheme="majorHAnsi" w:eastAsiaTheme="majorEastAsia" w:hAnsiTheme="majorHAnsi" w:cstheme="majorBidi"/>
+      <w:i/>
+      <w:iCs/>
+      <w:color w:val="595959" w:themeColor="text1" w:themeTint="A6"/>
+    </w:rPr>
+  </w:style>
+  <w:style w:type="paragraph" w:styleId="Heading8">
+    <w:name w:val="heading 8"/>
+    <w:basedOn w:val="Normal"/>
+    <w:next w:val="Normal"/>
+    <w:link w:val="Heading8Char"/>
+    <w:uiPriority w:val="9"/>
+    <w:semiHidden/>
+    <w:unhideWhenUsed/>
+    <w:qFormat/>
+    <w:rsid w:val="00FF0FFB"/>
+    <w:pPr>
+      <w:keepNext/>
+      <w:keepLines/>
+      <w:spacing w:before="80" w:after="0"/>
+      <w:outlineLvl w:val="7"/>
+    </w:pPr>
+    <w:rPr>
+      <w:rFonts w:asciiTheme="majorHAnsi" w:eastAsiaTheme="majorEastAsia" w:hAnsiTheme="majorHAnsi" w:cstheme="majorBidi"/>
+      <w:smallCaps/>
+      <w:color w:val="595959" w:themeColor="text1" w:themeTint="A6"/>
+    </w:rPr>
+  </w:style>
+  <w:style w:type="paragraph" w:styleId="Heading9">
+    <w:name w:val="heading 9"/>
+    <w:basedOn w:val="Normal"/>
+    <w:next w:val="Normal"/>
+    <w:link w:val="Heading9Char"/>
+    <w:uiPriority w:val="9"/>
+    <w:semiHidden/>
+    <w:unhideWhenUsed/>
+    <w:qFormat/>
+    <w:rsid w:val="00FF0FFB"/>
+    <w:pPr>
+      <w:keepNext/>
+      <w:keepLines/>
+      <w:spacing w:before="80" w:after="0"/>
+      <w:outlineLvl w:val="8"/>
+    </w:pPr>
+    <w:rPr>
+      <w:rFonts w:asciiTheme="majorHAnsi" w:eastAsiaTheme="majorEastAsia" w:hAnsiTheme="majorHAnsi" w:cstheme="majorBidi"/>
+      <w:i/>
+      <w:iCs/>
+      <w:smallCaps/>
+      <w:color w:val="595959" w:themeColor="text1" w:themeTint="A6"/>
     </w:rPr>
   </w:style>
   <w:style w:type="character" w:default="1" w:styleId="DefaultParagraphFont">
@@ -1212,14 +2035,10 @@
     <w:link w:val="NoSpacingChar"/>
     <w:uiPriority w:val="1"/>
     <w:qFormat/>
-    <w:rsid w:val="00750BCC"/>
+    <w:rsid w:val="00FF0FFB"/>
     <w:pPr>
       <w:spacing w:after="0" w:line="240" w:lineRule="auto"/>
     </w:pPr>
-    <w:rPr>
-      <w:rFonts w:eastAsiaTheme="minorEastAsia"/>
-      <w:lang w:val="en-US"/>
-    </w:rPr>
   </w:style>
   <w:style w:type="character" w:customStyle="1" w:styleId="NoSpacingChar">
     <w:name w:val="No Spacing Char"/>
@@ -1227,22 +2046,18 @@
     <w:link w:val="NoSpacing"/>
     <w:uiPriority w:val="1"/>
     <w:rsid w:val="00750BCC"/>
-    <w:rPr>
-      <w:rFonts w:eastAsiaTheme="minorEastAsia"/>
-      <w:lang w:val="en-US"/>
-    </w:rPr>
   </w:style>
   <w:style w:type="character" w:customStyle="1" w:styleId="Heading1Char">
     <w:name w:val="Heading 1 Char"/>
     <w:basedOn w:val="DefaultParagraphFont"/>
     <w:link w:val="Heading1"/>
     <w:uiPriority w:val="9"/>
-    <w:rsid w:val="00736490"/>
+    <w:rsid w:val="00FF0FFB"/>
     <w:rPr>
       <w:rFonts w:asciiTheme="majorHAnsi" w:eastAsiaTheme="majorEastAsia" w:hAnsiTheme="majorHAnsi" w:cstheme="majorBidi"/>
-      <w:color w:val="2F5496" w:themeColor="accent1" w:themeShade="BF"/>
-      <w:sz w:val="32"/>
-      <w:szCs w:val="32"/>
+      <w:color w:val="6B911C" w:themeColor="accent1" w:themeShade="BF"/>
+      <w:sz w:val="36"/>
+      <w:szCs w:val="36"/>
     </w:rPr>
   </w:style>
   <w:style w:type="paragraph" w:styleId="TOCHeading">
@@ -1252,21 +2067,426 @@
     <w:uiPriority w:val="39"/>
     <w:unhideWhenUsed/>
     <w:qFormat/>
-    <w:rsid w:val="00736490"/>
+    <w:rsid w:val="00FF0FFB"/>
     <w:pPr>
       <w:outlineLvl w:val="9"/>
     </w:pPr>
-    <w:rPr>
-      <w:lang w:val="en-US"/>
+  </w:style>
+  <w:style w:type="paragraph" w:styleId="Header">
+    <w:name w:val="header"/>
+    <w:basedOn w:val="Normal"/>
+    <w:link w:val="HeaderChar"/>
+    <w:uiPriority w:val="99"/>
+    <w:unhideWhenUsed/>
+    <w:rsid w:val="00FF0FFB"/>
+    <w:pPr>
+      <w:tabs>
+        <w:tab w:val="center" w:pos="4680"/>
+        <w:tab w:val="right" w:pos="9360"/>
+      </w:tabs>
+      <w:spacing w:after="0" w:line="240" w:lineRule="auto"/>
+    </w:pPr>
+  </w:style>
+  <w:style w:type="character" w:customStyle="1" w:styleId="HeaderChar">
+    <w:name w:val="Header Char"/>
+    <w:basedOn w:val="DefaultParagraphFont"/>
+    <w:link w:val="Header"/>
+    <w:uiPriority w:val="99"/>
+    <w:rsid w:val="00FF0FFB"/>
+  </w:style>
+  <w:style w:type="paragraph" w:styleId="Footer">
+    <w:name w:val="footer"/>
+    <w:basedOn w:val="Normal"/>
+    <w:link w:val="FooterChar"/>
+    <w:uiPriority w:val="99"/>
+    <w:unhideWhenUsed/>
+    <w:rsid w:val="00FF0FFB"/>
+    <w:pPr>
+      <w:tabs>
+        <w:tab w:val="center" w:pos="4680"/>
+        <w:tab w:val="right" w:pos="9360"/>
+      </w:tabs>
+      <w:spacing w:after="0" w:line="240" w:lineRule="auto"/>
+    </w:pPr>
+  </w:style>
+  <w:style w:type="character" w:customStyle="1" w:styleId="FooterChar">
+    <w:name w:val="Footer Char"/>
+    <w:basedOn w:val="DefaultParagraphFont"/>
+    <w:link w:val="Footer"/>
+    <w:uiPriority w:val="99"/>
+    <w:rsid w:val="00FF0FFB"/>
+  </w:style>
+  <w:style w:type="character" w:customStyle="1" w:styleId="Heading2Char">
+    <w:name w:val="Heading 2 Char"/>
+    <w:basedOn w:val="DefaultParagraphFont"/>
+    <w:link w:val="Heading2"/>
+    <w:uiPriority w:val="9"/>
+    <w:rsid w:val="00FF0FFB"/>
+    <w:rPr>
+      <w:rFonts w:asciiTheme="majorHAnsi" w:eastAsiaTheme="majorEastAsia" w:hAnsiTheme="majorHAnsi" w:cstheme="majorBidi"/>
+      <w:color w:val="6B911C" w:themeColor="accent1" w:themeShade="BF"/>
+      <w:sz w:val="28"/>
+      <w:szCs w:val="28"/>
+    </w:rPr>
+  </w:style>
+  <w:style w:type="character" w:customStyle="1" w:styleId="Heading3Char">
+    <w:name w:val="Heading 3 Char"/>
+    <w:basedOn w:val="DefaultParagraphFont"/>
+    <w:link w:val="Heading3"/>
+    <w:uiPriority w:val="9"/>
+    <w:semiHidden/>
+    <w:rsid w:val="00FF0FFB"/>
+    <w:rPr>
+      <w:rFonts w:asciiTheme="majorHAnsi" w:eastAsiaTheme="majorEastAsia" w:hAnsiTheme="majorHAnsi" w:cstheme="majorBidi"/>
+      <w:color w:val="404040" w:themeColor="text1" w:themeTint="BF"/>
+      <w:sz w:val="26"/>
+      <w:szCs w:val="26"/>
+    </w:rPr>
+  </w:style>
+  <w:style w:type="character" w:customStyle="1" w:styleId="Heading4Char">
+    <w:name w:val="Heading 4 Char"/>
+    <w:basedOn w:val="DefaultParagraphFont"/>
+    <w:link w:val="Heading4"/>
+    <w:uiPriority w:val="9"/>
+    <w:semiHidden/>
+    <w:rsid w:val="00FF0FFB"/>
+    <w:rPr>
+      <w:rFonts w:asciiTheme="majorHAnsi" w:eastAsiaTheme="majorEastAsia" w:hAnsiTheme="majorHAnsi" w:cstheme="majorBidi"/>
+      <w:sz w:val="24"/>
+      <w:szCs w:val="24"/>
+    </w:rPr>
+  </w:style>
+  <w:style w:type="character" w:customStyle="1" w:styleId="Heading5Char">
+    <w:name w:val="Heading 5 Char"/>
+    <w:basedOn w:val="DefaultParagraphFont"/>
+    <w:link w:val="Heading5"/>
+    <w:uiPriority w:val="9"/>
+    <w:semiHidden/>
+    <w:rsid w:val="00FF0FFB"/>
+    <w:rPr>
+      <w:rFonts w:asciiTheme="majorHAnsi" w:eastAsiaTheme="majorEastAsia" w:hAnsiTheme="majorHAnsi" w:cstheme="majorBidi"/>
+      <w:i/>
+      <w:iCs/>
+      <w:sz w:val="22"/>
+      <w:szCs w:val="22"/>
+    </w:rPr>
+  </w:style>
+  <w:style w:type="character" w:customStyle="1" w:styleId="Heading6Char">
+    <w:name w:val="Heading 6 Char"/>
+    <w:basedOn w:val="DefaultParagraphFont"/>
+    <w:link w:val="Heading6"/>
+    <w:uiPriority w:val="9"/>
+    <w:semiHidden/>
+    <w:rsid w:val="00FF0FFB"/>
+    <w:rPr>
+      <w:rFonts w:asciiTheme="majorHAnsi" w:eastAsiaTheme="majorEastAsia" w:hAnsiTheme="majorHAnsi" w:cstheme="majorBidi"/>
+      <w:color w:val="595959" w:themeColor="text1" w:themeTint="A6"/>
+    </w:rPr>
+  </w:style>
+  <w:style w:type="character" w:customStyle="1" w:styleId="Heading7Char">
+    <w:name w:val="Heading 7 Char"/>
+    <w:basedOn w:val="DefaultParagraphFont"/>
+    <w:link w:val="Heading7"/>
+    <w:uiPriority w:val="9"/>
+    <w:semiHidden/>
+    <w:rsid w:val="00FF0FFB"/>
+    <w:rPr>
+      <w:rFonts w:asciiTheme="majorHAnsi" w:eastAsiaTheme="majorEastAsia" w:hAnsiTheme="majorHAnsi" w:cstheme="majorBidi"/>
+      <w:i/>
+      <w:iCs/>
+      <w:color w:val="595959" w:themeColor="text1" w:themeTint="A6"/>
+    </w:rPr>
+  </w:style>
+  <w:style w:type="character" w:customStyle="1" w:styleId="Heading8Char">
+    <w:name w:val="Heading 8 Char"/>
+    <w:basedOn w:val="DefaultParagraphFont"/>
+    <w:link w:val="Heading8"/>
+    <w:uiPriority w:val="9"/>
+    <w:semiHidden/>
+    <w:rsid w:val="00FF0FFB"/>
+    <w:rPr>
+      <w:rFonts w:asciiTheme="majorHAnsi" w:eastAsiaTheme="majorEastAsia" w:hAnsiTheme="majorHAnsi" w:cstheme="majorBidi"/>
+      <w:smallCaps/>
+      <w:color w:val="595959" w:themeColor="text1" w:themeTint="A6"/>
+    </w:rPr>
+  </w:style>
+  <w:style w:type="character" w:customStyle="1" w:styleId="Heading9Char">
+    <w:name w:val="Heading 9 Char"/>
+    <w:basedOn w:val="DefaultParagraphFont"/>
+    <w:link w:val="Heading9"/>
+    <w:uiPriority w:val="9"/>
+    <w:semiHidden/>
+    <w:rsid w:val="00FF0FFB"/>
+    <w:rPr>
+      <w:rFonts w:asciiTheme="majorHAnsi" w:eastAsiaTheme="majorEastAsia" w:hAnsiTheme="majorHAnsi" w:cstheme="majorBidi"/>
+      <w:i/>
+      <w:iCs/>
+      <w:smallCaps/>
+      <w:color w:val="595959" w:themeColor="text1" w:themeTint="A6"/>
+    </w:rPr>
+  </w:style>
+  <w:style w:type="paragraph" w:styleId="Caption">
+    <w:name w:val="caption"/>
+    <w:basedOn w:val="Normal"/>
+    <w:next w:val="Normal"/>
+    <w:uiPriority w:val="35"/>
+    <w:unhideWhenUsed/>
+    <w:qFormat/>
+    <w:rsid w:val="00FF0FFB"/>
+    <w:pPr>
+      <w:spacing w:line="240" w:lineRule="auto"/>
+    </w:pPr>
+    <w:rPr>
+      <w:b/>
+      <w:bCs/>
+      <w:color w:val="404040" w:themeColor="text1" w:themeTint="BF"/>
+      <w:sz w:val="20"/>
+      <w:szCs w:val="20"/>
+    </w:rPr>
+  </w:style>
+  <w:style w:type="paragraph" w:styleId="Title">
+    <w:name w:val="Title"/>
+    <w:basedOn w:val="Normal"/>
+    <w:next w:val="Normal"/>
+    <w:link w:val="TitleChar"/>
+    <w:uiPriority w:val="10"/>
+    <w:qFormat/>
+    <w:rsid w:val="00FF0FFB"/>
+    <w:pPr>
+      <w:spacing w:after="0" w:line="240" w:lineRule="auto"/>
+      <w:contextualSpacing/>
+    </w:pPr>
+    <w:rPr>
+      <w:rFonts w:asciiTheme="majorHAnsi" w:eastAsiaTheme="majorEastAsia" w:hAnsiTheme="majorHAnsi" w:cstheme="majorBidi"/>
+      <w:color w:val="6B911C" w:themeColor="accent1" w:themeShade="BF"/>
+      <w:spacing w:val="-7"/>
+      <w:sz w:val="80"/>
+      <w:szCs w:val="80"/>
+    </w:rPr>
+  </w:style>
+  <w:style w:type="character" w:customStyle="1" w:styleId="TitleChar">
+    <w:name w:val="Title Char"/>
+    <w:basedOn w:val="DefaultParagraphFont"/>
+    <w:link w:val="Title"/>
+    <w:uiPriority w:val="10"/>
+    <w:rsid w:val="00FF0FFB"/>
+    <w:rPr>
+      <w:rFonts w:asciiTheme="majorHAnsi" w:eastAsiaTheme="majorEastAsia" w:hAnsiTheme="majorHAnsi" w:cstheme="majorBidi"/>
+      <w:color w:val="6B911C" w:themeColor="accent1" w:themeShade="BF"/>
+      <w:spacing w:val="-7"/>
+      <w:sz w:val="80"/>
+      <w:szCs w:val="80"/>
+    </w:rPr>
+  </w:style>
+  <w:style w:type="paragraph" w:styleId="Subtitle">
+    <w:name w:val="Subtitle"/>
+    <w:basedOn w:val="Normal"/>
+    <w:next w:val="Normal"/>
+    <w:link w:val="SubtitleChar"/>
+    <w:uiPriority w:val="11"/>
+    <w:qFormat/>
+    <w:rsid w:val="00FF0FFB"/>
+    <w:pPr>
+      <w:numPr>
+        <w:ilvl w:val="1"/>
+      </w:numPr>
+      <w:spacing w:after="240" w:line="240" w:lineRule="auto"/>
+    </w:pPr>
+    <w:rPr>
+      <w:rFonts w:asciiTheme="majorHAnsi" w:eastAsiaTheme="majorEastAsia" w:hAnsiTheme="majorHAnsi" w:cstheme="majorBidi"/>
+      <w:color w:val="404040" w:themeColor="text1" w:themeTint="BF"/>
+      <w:sz w:val="30"/>
+      <w:szCs w:val="30"/>
+    </w:rPr>
+  </w:style>
+  <w:style w:type="character" w:customStyle="1" w:styleId="SubtitleChar">
+    <w:name w:val="Subtitle Char"/>
+    <w:basedOn w:val="DefaultParagraphFont"/>
+    <w:link w:val="Subtitle"/>
+    <w:uiPriority w:val="11"/>
+    <w:rsid w:val="00FF0FFB"/>
+    <w:rPr>
+      <w:rFonts w:asciiTheme="majorHAnsi" w:eastAsiaTheme="majorEastAsia" w:hAnsiTheme="majorHAnsi" w:cstheme="majorBidi"/>
+      <w:color w:val="404040" w:themeColor="text1" w:themeTint="BF"/>
+      <w:sz w:val="30"/>
+      <w:szCs w:val="30"/>
+    </w:rPr>
+  </w:style>
+  <w:style w:type="character" w:styleId="Strong">
+    <w:name w:val="Strong"/>
+    <w:basedOn w:val="DefaultParagraphFont"/>
+    <w:uiPriority w:val="22"/>
+    <w:qFormat/>
+    <w:rsid w:val="00FF0FFB"/>
+    <w:rPr>
+      <w:b/>
+      <w:bCs/>
+    </w:rPr>
+  </w:style>
+  <w:style w:type="character" w:styleId="Emphasis">
+    <w:name w:val="Emphasis"/>
+    <w:basedOn w:val="DefaultParagraphFont"/>
+    <w:uiPriority w:val="20"/>
+    <w:qFormat/>
+    <w:rsid w:val="00FF0FFB"/>
+    <w:rPr>
+      <w:i/>
+      <w:iCs/>
+    </w:rPr>
+  </w:style>
+  <w:style w:type="paragraph" w:styleId="Quote">
+    <w:name w:val="Quote"/>
+    <w:basedOn w:val="Normal"/>
+    <w:next w:val="Normal"/>
+    <w:link w:val="QuoteChar"/>
+    <w:uiPriority w:val="29"/>
+    <w:qFormat/>
+    <w:rsid w:val="00FF0FFB"/>
+    <w:pPr>
+      <w:spacing w:before="240" w:after="240" w:line="252" w:lineRule="auto"/>
+      <w:ind w:left="864" w:right="864"/>
+      <w:jc w:val="center"/>
+    </w:pPr>
+    <w:rPr>
+      <w:i/>
+      <w:iCs/>
+    </w:rPr>
+  </w:style>
+  <w:style w:type="character" w:customStyle="1" w:styleId="QuoteChar">
+    <w:name w:val="Quote Char"/>
+    <w:basedOn w:val="DefaultParagraphFont"/>
+    <w:link w:val="Quote"/>
+    <w:uiPriority w:val="29"/>
+    <w:rsid w:val="00FF0FFB"/>
+    <w:rPr>
+      <w:i/>
+      <w:iCs/>
+    </w:rPr>
+  </w:style>
+  <w:style w:type="paragraph" w:styleId="IntenseQuote">
+    <w:name w:val="Intense Quote"/>
+    <w:basedOn w:val="Normal"/>
+    <w:next w:val="Normal"/>
+    <w:link w:val="IntenseQuoteChar"/>
+    <w:uiPriority w:val="30"/>
+    <w:qFormat/>
+    <w:rsid w:val="00FF0FFB"/>
+    <w:pPr>
+      <w:spacing w:before="100" w:beforeAutospacing="1" w:after="240"/>
+      <w:ind w:left="864" w:right="864"/>
+      <w:jc w:val="center"/>
+    </w:pPr>
+    <w:rPr>
+      <w:rFonts w:asciiTheme="majorHAnsi" w:eastAsiaTheme="majorEastAsia" w:hAnsiTheme="majorHAnsi" w:cstheme="majorBidi"/>
+      <w:color w:val="90C226" w:themeColor="accent1"/>
+      <w:sz w:val="28"/>
+      <w:szCs w:val="28"/>
+    </w:rPr>
+  </w:style>
+  <w:style w:type="character" w:customStyle="1" w:styleId="IntenseQuoteChar">
+    <w:name w:val="Intense Quote Char"/>
+    <w:basedOn w:val="DefaultParagraphFont"/>
+    <w:link w:val="IntenseQuote"/>
+    <w:uiPriority w:val="30"/>
+    <w:rsid w:val="00FF0FFB"/>
+    <w:rPr>
+      <w:rFonts w:asciiTheme="majorHAnsi" w:eastAsiaTheme="majorEastAsia" w:hAnsiTheme="majorHAnsi" w:cstheme="majorBidi"/>
+      <w:color w:val="90C226" w:themeColor="accent1"/>
+      <w:sz w:val="28"/>
+      <w:szCs w:val="28"/>
+    </w:rPr>
+  </w:style>
+  <w:style w:type="character" w:styleId="SubtleEmphasis">
+    <w:name w:val="Subtle Emphasis"/>
+    <w:basedOn w:val="DefaultParagraphFont"/>
+    <w:uiPriority w:val="19"/>
+    <w:qFormat/>
+    <w:rsid w:val="00FF0FFB"/>
+    <w:rPr>
+      <w:i/>
+      <w:iCs/>
+      <w:color w:val="595959" w:themeColor="text1" w:themeTint="A6"/>
+    </w:rPr>
+  </w:style>
+  <w:style w:type="character" w:styleId="IntenseEmphasis">
+    <w:name w:val="Intense Emphasis"/>
+    <w:basedOn w:val="DefaultParagraphFont"/>
+    <w:uiPriority w:val="21"/>
+    <w:qFormat/>
+    <w:rsid w:val="00FF0FFB"/>
+    <w:rPr>
+      <w:b/>
+      <w:bCs/>
+      <w:i/>
+      <w:iCs/>
+    </w:rPr>
+  </w:style>
+  <w:style w:type="character" w:styleId="SubtleReference">
+    <w:name w:val="Subtle Reference"/>
+    <w:basedOn w:val="DefaultParagraphFont"/>
+    <w:uiPriority w:val="31"/>
+    <w:qFormat/>
+    <w:rsid w:val="00FF0FFB"/>
+    <w:rPr>
+      <w:smallCaps/>
+      <w:color w:val="404040" w:themeColor="text1" w:themeTint="BF"/>
+    </w:rPr>
+  </w:style>
+  <w:style w:type="character" w:styleId="IntenseReference">
+    <w:name w:val="Intense Reference"/>
+    <w:basedOn w:val="DefaultParagraphFont"/>
+    <w:uiPriority w:val="32"/>
+    <w:qFormat/>
+    <w:rsid w:val="00FF0FFB"/>
+    <w:rPr>
+      <w:b/>
+      <w:bCs/>
+      <w:smallCaps/>
+      <w:u w:val="single"/>
+    </w:rPr>
+  </w:style>
+  <w:style w:type="character" w:styleId="BookTitle">
+    <w:name w:val="Book Title"/>
+    <w:basedOn w:val="DefaultParagraphFont"/>
+    <w:uiPriority w:val="33"/>
+    <w:qFormat/>
+    <w:rsid w:val="00FF0FFB"/>
+    <w:rPr>
+      <w:b/>
+      <w:bCs/>
+      <w:smallCaps/>
+    </w:rPr>
+  </w:style>
+  <w:style w:type="paragraph" w:styleId="TOC1">
+    <w:name w:val="toc 1"/>
+    <w:basedOn w:val="Normal"/>
+    <w:next w:val="Normal"/>
+    <w:autoRedefine/>
+    <w:uiPriority w:val="39"/>
+    <w:unhideWhenUsed/>
+    <w:rsid w:val="00D44836"/>
+    <w:pPr>
+      <w:spacing w:after="100"/>
+    </w:pPr>
+  </w:style>
+  <w:style w:type="character" w:styleId="Hyperlink">
+    <w:name w:val="Hyperlink"/>
+    <w:basedOn w:val="DefaultParagraphFont"/>
+    <w:uiPriority w:val="99"/>
+    <w:unhideWhenUsed/>
+    <w:rsid w:val="00D44836"/>
+    <w:rPr>
+      <w:color w:val="99CA3C" w:themeColor="hyperlink"/>
+      <w:u w:val="single"/>
     </w:rPr>
   </w:style>
 </w:styles>
 </file>
 
 <file path=word/theme/theme1.xml><?xml version="1.0" encoding="utf-8"?>
-<a:theme xmlns:a="http://schemas.openxmlformats.org/drawingml/2006/main" name="Office Theme">
+<a:theme xmlns:a="http://schemas.openxmlformats.org/drawingml/2006/main" name="Facet">
   <a:themeElements>
-    <a:clrScheme name="Office">
+    <a:clrScheme name="Facet">
       <a:dk1>
         <a:sysClr val="windowText" lastClr="000000"/>
       </a:dk1>
@@ -1274,52 +2494,52 @@
         <a:sysClr val="window" lastClr="FFFFFF"/>
       </a:lt1>
       <a:dk2>
-        <a:srgbClr val="44546A"/>
+        <a:srgbClr val="2C3C43"/>
       </a:dk2>
       <a:lt2>
-        <a:srgbClr val="E7E6E6"/>
+        <a:srgbClr val="EBEBEB"/>
       </a:lt2>
       <a:accent1>
-        <a:srgbClr val="4472C4"/>
+        <a:srgbClr val="90C226"/>
       </a:accent1>
       <a:accent2>
-        <a:srgbClr val="ED7D31"/>
+        <a:srgbClr val="54A021"/>
       </a:accent2>
       <a:accent3>
-        <a:srgbClr val="A5A5A5"/>
+        <a:srgbClr val="E6B91E"/>
       </a:accent3>
       <a:accent4>
-        <a:srgbClr val="FFC000"/>
+        <a:srgbClr val="E76618"/>
       </a:accent4>
       <a:accent5>
-        <a:srgbClr val="5B9BD5"/>
+        <a:srgbClr val="C42F1A"/>
       </a:accent5>
       <a:accent6>
-        <a:srgbClr val="70AD47"/>
+        <a:srgbClr val="918655"/>
       </a:accent6>
       <a:hlink>
-        <a:srgbClr val="0563C1"/>
+        <a:srgbClr val="99CA3C"/>
       </a:hlink>
       <a:folHlink>
-        <a:srgbClr val="954F72"/>
+        <a:srgbClr val="B9D181"/>
       </a:folHlink>
     </a:clrScheme>
-    <a:fontScheme name="Office">
+    <a:fontScheme name="Facet">
       <a:majorFont>
-        <a:latin typeface="Calibri Light" panose="020F0302020204030204"/>
+        <a:latin typeface="Trebuchet MS" panose="020B0603020202020204"/>
         <a:ea typeface=""/>
         <a:cs typeface=""/>
-        <a:font script="Jpan" typeface="游ゴシック Light"/>
+        <a:font script="Jpan" typeface="メイリオ"/>
         <a:font script="Hang" typeface="맑은 고딕"/>
-        <a:font script="Hans" typeface="等线 Light"/>
-        <a:font script="Hant" typeface="新細明體"/>
-        <a:font script="Arab" typeface="Times New Roman"/>
-        <a:font script="Hebr" typeface="Times New Roman"/>
-        <a:font script="Thai" typeface="Angsana New"/>
+        <a:font script="Hans" typeface="方正姚体"/>
+        <a:font script="Hant" typeface="微軟正黑體"/>
+        <a:font script="Arab" typeface="Tahoma"/>
+        <a:font script="Hebr" typeface="Arial"/>
+        <a:font script="Thai" typeface="Cordia New"/>
         <a:font script="Ethi" typeface="Nyala"/>
         <a:font script="Beng" typeface="Vrinda"/>
         <a:font script="Gujr" typeface="Shruti"/>
-        <a:font script="Khmr" typeface="MoolBoran"/>
+        <a:font script="Khmr" typeface="DaunPenh"/>
         <a:font script="Knda" typeface="Tunga"/>
         <a:font script="Guru" typeface="Raavi"/>
         <a:font script="Cans" typeface="Euphemia"/>
@@ -1336,21 +2556,21 @@
         <a:font script="Laoo" typeface="DokChampa"/>
         <a:font script="Sinh" typeface="Iskoola Pota"/>
         <a:font script="Mong" typeface="Mongolian Baiti"/>
-        <a:font script="Viet" typeface="Times New Roman"/>
+        <a:font script="Viet" typeface="Tahoma"/>
         <a:font script="Uigh" typeface="Microsoft Uighur"/>
         <a:font script="Geor" typeface="Sylfaen"/>
       </a:majorFont>
       <a:minorFont>
-        <a:latin typeface="Calibri" panose="020F0502020204030204"/>
+        <a:latin typeface="Trebuchet MS" panose="020B0603020202020204"/>
         <a:ea typeface=""/>
         <a:cs typeface=""/>
-        <a:font script="Jpan" typeface="游明朝"/>
-        <a:font script="Hang" typeface="맑은 고딕"/>
-        <a:font script="Hans" typeface="等线"/>
-        <a:font script="Hant" typeface="新細明體"/>
-        <a:font script="Arab" typeface="Arial"/>
-        <a:font script="Hebr" typeface="Arial"/>
-        <a:font script="Thai" typeface="Cordia New"/>
+        <a:font script="Jpan" typeface="メイリオ"/>
+        <a:font script="Hang" typeface="HY그래픽M"/>
+        <a:font script="Hans" typeface="华文新魏"/>
+        <a:font script="Hant" typeface="微軟正黑體"/>
+        <a:font script="Arab" typeface="Tahoma"/>
+        <a:font script="Hebr" typeface="Gisha"/>
+        <a:font script="Thai" typeface="IrisUPC"/>
         <a:font script="Ethi" typeface="Nyala"/>
         <a:font script="Beng" typeface="Vrinda"/>
         <a:font script="Gujr" typeface="Shruti"/>
@@ -1376,7 +2596,7 @@
         <a:font script="Geor" typeface="Sylfaen"/>
       </a:minorFont>
     </a:fontScheme>
-    <a:fmtScheme name="Office">
+    <a:fmtScheme name="Facet">
       <a:fillStyleLst>
         <a:solidFill>
           <a:schemeClr val="phClr"/>
@@ -1385,23 +2605,13 @@
           <a:gsLst>
             <a:gs pos="0">
               <a:schemeClr val="phClr">
+                <a:tint val="65000"/>
                 <a:lumMod val="110000"/>
-                <a:satMod val="105000"/>
-                <a:tint val="67000"/>
               </a:schemeClr>
             </a:gs>
-            <a:gs pos="50000">
+            <a:gs pos="88000">
               <a:schemeClr val="phClr">
-                <a:lumMod val="105000"/>
-                <a:satMod val="103000"/>
-                <a:tint val="73000"/>
-              </a:schemeClr>
-            </a:gs>
-            <a:gs pos="100000">
-              <a:schemeClr val="phClr">
-                <a:lumMod val="105000"/>
-                <a:satMod val="109000"/>
-                <a:tint val="81000"/>
+                <a:tint val="90000"/>
               </a:schemeClr>
             </a:gs>
           </a:gsLst>
@@ -1411,23 +2621,14 @@
           <a:gsLst>
             <a:gs pos="0">
               <a:schemeClr val="phClr">
-                <a:satMod val="103000"/>
-                <a:lumMod val="102000"/>
-                <a:tint val="94000"/>
+                <a:tint val="96000"/>
+                <a:lumMod val="100000"/>
               </a:schemeClr>
             </a:gs>
-            <a:gs pos="50000">
+            <a:gs pos="78000">
               <a:schemeClr val="phClr">
-                <a:satMod val="110000"/>
-                <a:lumMod val="100000"/>
-                <a:shade val="100000"/>
-              </a:schemeClr>
-            </a:gs>
-            <a:gs pos="100000">
-              <a:schemeClr val="phClr">
-                <a:lumMod val="99000"/>
-                <a:satMod val="120000"/>
-                <a:shade val="78000"/>
+                <a:shade val="94000"/>
+                <a:lumMod val="94000"/>
               </a:schemeClr>
             </a:gs>
           </a:gsLst>
@@ -1435,26 +2636,23 @@
         </a:gradFill>
       </a:fillStyleLst>
       <a:lnStyleLst>
-        <a:ln w="6350" cap="flat" cmpd="sng" algn="ctr">
+        <a:ln w="12700" cap="rnd" cmpd="sng" algn="ctr">
           <a:solidFill>
             <a:schemeClr val="phClr"/>
           </a:solidFill>
           <a:prstDash val="solid"/>
-          <a:miter lim="800000"/>
         </a:ln>
-        <a:ln w="12700" cap="flat" cmpd="sng" algn="ctr">
+        <a:ln w="19050" cap="rnd" cmpd="sng" algn="ctr">
           <a:solidFill>
             <a:schemeClr val="phClr"/>
           </a:solidFill>
           <a:prstDash val="solid"/>
-          <a:miter lim="800000"/>
         </a:ln>
-        <a:ln w="19050" cap="flat" cmpd="sng" algn="ctr">
+        <a:ln w="25400" cap="rnd" cmpd="sng" algn="ctr">
           <a:solidFill>
             <a:schemeClr val="phClr"/>
           </a:solidFill>
           <a:prstDash val="solid"/>
-          <a:miter lim="800000"/>
         </a:ln>
       </a:lnStyleLst>
       <a:effectStyleLst>
@@ -1462,54 +2660,72 @@
           <a:effectLst/>
         </a:effectStyle>
         <a:effectStyle>
-          <a:effectLst/>
+          <a:effectLst>
+            <a:outerShdw blurRad="38100" dist="25400" dir="5400000" rotWithShape="0">
+              <a:srgbClr val="000000">
+                <a:alpha val="35000"/>
+              </a:srgbClr>
+            </a:outerShdw>
+          </a:effectLst>
         </a:effectStyle>
         <a:effectStyle>
           <a:effectLst>
-            <a:outerShdw blurRad="57150" dist="19050" dir="5400000" algn="ctr" rotWithShape="0">
+            <a:outerShdw blurRad="50800" dist="38100" dir="5400000" rotWithShape="0">
               <a:srgbClr val="000000">
-                <a:alpha val="63000"/>
+                <a:alpha val="35000"/>
               </a:srgbClr>
             </a:outerShdw>
           </a:effectLst>
+          <a:scene3d>
+            <a:camera prst="orthographicFront">
+              <a:rot lat="0" lon="0" rev="0"/>
+            </a:camera>
+            <a:lightRig rig="threePt" dir="tl"/>
+          </a:scene3d>
+          <a:sp3d prstMaterial="plastic">
+            <a:bevelT w="0" h="0"/>
+          </a:sp3d>
         </a:effectStyle>
       </a:effectStyleLst>
       <a:bgFillStyleLst>
         <a:solidFill>
           <a:schemeClr val="phClr"/>
         </a:solidFill>
-        <a:solidFill>
-          <a:schemeClr val="phClr">
-            <a:tint val="95000"/>
-            <a:satMod val="170000"/>
-          </a:schemeClr>
-        </a:solidFill>
         <a:gradFill rotWithShape="1">
           <a:gsLst>
             <a:gs pos="0">
               <a:schemeClr val="phClr">
-                <a:tint val="93000"/>
-                <a:satMod val="150000"/>
-                <a:shade val="98000"/>
-                <a:lumMod val="102000"/>
+                <a:tint val="90000"/>
+                <a:lumMod val="104000"/>
               </a:schemeClr>
             </a:gs>
-            <a:gs pos="50000">
+            <a:gs pos="94000">
               <a:schemeClr val="phClr">
-                <a:tint val="98000"/>
-                <a:satMod val="130000"/>
-                <a:shade val="90000"/>
-                <a:lumMod val="103000"/>
+                <a:shade val="96000"/>
+                <a:lumMod val="82000"/>
+              </a:schemeClr>
+            </a:gs>
+          </a:gsLst>
+          <a:lin ang="5400000" scaled="0"/>
+        </a:gradFill>
+        <a:gradFill rotWithShape="1">
+          <a:gsLst>
+            <a:gs pos="0">
+              <a:schemeClr val="phClr">
+                <a:tint val="90000"/>
+                <a:lumMod val="110000"/>
               </a:schemeClr>
             </a:gs>
             <a:gs pos="100000">
               <a:schemeClr val="phClr">
-                <a:shade val="63000"/>
-                <a:satMod val="120000"/>
+                <a:shade val="94000"/>
+                <a:lumMod val="96000"/>
               </a:schemeClr>
             </a:gs>
           </a:gsLst>
-          <a:lin ang="5400000" scaled="0"/>
+          <a:path path="circle">
+            <a:fillToRect l="50000" t="50000" r="100000" b="100000"/>
+          </a:path>
         </a:gradFill>
       </a:bgFillStyleLst>
     </a:fmtScheme>
@@ -1518,7 +2734,7 @@
   <a:extraClrSchemeLst/>
   <a:extLst>
     <a:ext uri="{05A4C25C-085E-4340-85A3-A5531E510DB2}">
-      <thm15:themeFamily xmlns:thm15="http://schemas.microsoft.com/office/thememl/2012/main" name="Office Theme" id="{62F939B6-93AF-4DB8-9C6B-D6C7DFDC589F}" vid="{4A3C46E8-61CC-4603-A589-7422A47A8E4A}"/>
+      <thm15:themeFamily xmlns:thm15="http://schemas.microsoft.com/office/thememl/2012/main" name="Facet" id="{C0C680CD-088A-49FC-A102-D699147F32B2}" vid="{CFBC31BA-B70F-4F30-BCAA-4F3011E16C4D}"/>
     </a:ext>
   </a:extLst>
 </a:theme>
@@ -1529,7 +2745,7 @@
 </file>
 
 <file path=customXml/itemProps1.xml><?xml version="1.0" encoding="utf-8"?>
-<ds:datastoreItem xmlns:ds="http://schemas.openxmlformats.org/officeDocument/2006/customXml" ds:itemID="{9551C2BB-55B8-41AE-9705-0B084991565C}">
+<ds:datastoreItem xmlns:ds="http://schemas.openxmlformats.org/officeDocument/2006/customXml" ds:itemID="{8A28C9DE-32FA-4C63-AE07-1CB57AE0CD7E}">
   <ds:schemaRefs>
     <ds:schemaRef ds:uri="http://schemas.openxmlformats.org/officeDocument/2006/bibliography"/>
   </ds:schemaRefs>

</xml_diff>

<commit_message>
fixed printinsurance diagram , updated docx
</commit_message>
<xml_diff>
--- a/Documents/teyxos_sxed_internet.docx
+++ b/Documents/teyxos_sxed_internet.docx
@@ -30,7 +30,7 @@
                       <wp:align>top</wp:align>
                     </wp:positionV>
                     <wp:extent cx="3113670" cy="10058400"/>
-                    <wp:effectExtent l="0" t="0" r="0" b="0"/>
+                    <wp:effectExtent l="0" t="0" r="5080" b="0"/>
                     <wp:wrapNone/>
                     <wp:docPr id="453" name="Group 453"/>
                     <wp:cNvGraphicFramePr/>
@@ -113,10 +113,7 @@
                                 <a:avLst/>
                               </a:prstGeom>
                               <a:solidFill>
-                                <a:schemeClr val="accent6">
-                                  <a:lumMod val="60000"/>
-                                  <a:lumOff val="40000"/>
-                                </a:schemeClr>
+                                <a:srgbClr val="00B050"/>
                               </a:solidFill>
                               <a:extLst>
                                 <a:ext uri="{91240B29-F687-4F45-9708-019B960494DF}">
@@ -357,12 +354,12 @@
               </mc:Choice>
               <mc:Fallback>
                 <w:pict>
-                  <v:group id="Group 453" o:spid="_x0000_s1026" style="position:absolute;margin-left:193.95pt;margin-top:0;width:245.15pt;height:11in;z-index:251659264;mso-width-percent:400;mso-height-percent:1000;mso-position-horizontal:right;mso-position-horizontal-relative:page;mso-position-vertical:top;mso-position-vertical-relative:page;mso-width-percent:400;mso-height-percent:1000" coordsize="31136,100584" o:gfxdata="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">
+                  <v:group id="Group 453" o:spid="_x0000_s1026" style="position:absolute;margin-left:193.95pt;margin-top:0;width:245.15pt;height:11in;z-index:251659264;mso-width-percent:400;mso-height-percent:1000;mso-position-horizontal:right;mso-position-horizontal-relative:page;mso-position-vertical:top;mso-position-vertical-relative:page;mso-width-percent:400;mso-height-percent:1000" coordsize="31136,100584" o:gfxdata="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">
                     <v:rect id="Rectangle 459" o:spid="_x0000_s1027" alt="Light vertical" style="position:absolute;width:1385;height:100584;visibility:visible;mso-wrap-style:square;v-text-anchor:middle" o:gfxdata="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" fillcolor="#c1b895 [1945]" stroked="f" strokecolor="white" strokeweight="1pt">
                       <v:fill r:id="rId7" o:title="" opacity="52428f" color2="white [3212]" o:opacity2="52428f" type="pattern"/>
                       <v:shadow color="#d8d8d8" offset="3pt,3pt"/>
                     </v:rect>
-                    <v:rect id="Rectangle 460" o:spid="_x0000_s1028" style="position:absolute;left:1246;width:29718;height:100584;visibility:visible;mso-wrap-style:square;v-text-anchor:top" o:gfxdata="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" fillcolor="#c1b895 [1945]" stroked="f" strokecolor="#d8d8d8"/>
+                    <v:rect id="Rectangle 460" o:spid="_x0000_s1028" style="position:absolute;left:1246;width:29718;height:100584;visibility:visible;mso-wrap-style:square;v-text-anchor:top" o:gfxdata="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" fillcolor="#00b050" stroked="f" strokecolor="#d8d8d8"/>
                     <v:rect id="Rectangle 461" o:spid="_x0000_s1029" style="position:absolute;left:138;width:30998;height:23774;visibility:visible;mso-wrap-style:square;v-text-anchor:bottom" o:gfxdata="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" filled="f" stroked="f" strokecolor="white" strokeweight="1pt">
                       <v:fill opacity="52428f"/>
                       <v:shadow color="#d8d8d8" offset="3pt,3pt"/>
@@ -502,7 +499,7 @@
                   <wp:posOffset>495300</wp:posOffset>
                 </wp:positionH>
                 <wp:positionV relativeFrom="page">
-                  <wp:posOffset>3809365</wp:posOffset>
+                  <wp:posOffset>4104640</wp:posOffset>
                 </wp:positionV>
                 <wp:extent cx="3702050" cy="3702050"/>
                 <wp:effectExtent l="0" t="0" r="0" b="0"/>
@@ -710,25 +707,7 @@
                                   <w:sz w:val="72"/>
                                   <w:szCs w:val="72"/>
                                 </w:rPr>
-                                <w:t>Τεύχος Σχεδίασης - Εξωτερικό Σύστημα Διαχείρισης Ασφαλειών Αυτοκινήτων (</w:t>
-                              </w:r>
-                              <w:proofErr w:type="spellStart"/>
-                              <w:r>
-                                <w:rPr>
-                                  <w:color w:val="FFFFFF" w:themeColor="background1"/>
-                                  <w:sz w:val="72"/>
-                                  <w:szCs w:val="72"/>
-                                </w:rPr>
-                                <w:t>Website</w:t>
-                              </w:r>
-                              <w:proofErr w:type="spellEnd"/>
-                              <w:r>
-                                <w:rPr>
-                                  <w:color w:val="FFFFFF" w:themeColor="background1"/>
-                                  <w:sz w:val="72"/>
-                                  <w:szCs w:val="72"/>
-                                </w:rPr>
-                                <w:t>)</w:t>
+                                <w:t>Τεύχος Σχεδίασης - Εξωτερικό Σύστημα Διαχείρισης Ασφαλειών Αυτοκινήτων (Website)</w:t>
                               </w:r>
                             </w:p>
                           </w:sdtContent>
@@ -808,7 +787,7 @@
           <w:r>
             <w:fldChar w:fldCharType="separate"/>
           </w:r>
-          <w:hyperlink w:anchor="_Toc470869465" w:history="1">
+          <w:hyperlink w:anchor="_Toc470954029" w:history="1">
             <w:r>
               <w:rPr>
                 <w:rStyle w:val="Hyperlink"/>
@@ -835,7 +814,7 @@
                 <w:noProof/>
                 <w:webHidden/>
               </w:rPr>
-              <w:instrText xml:space="preserve"> PAGEREF _Toc470869465 \h </w:instrText>
+              <w:instrText xml:space="preserve"> PAGEREF _Toc470954029 \h </w:instrText>
             </w:r>
             <w:r>
               <w:rPr>
@@ -879,12 +858,154 @@
               <w:lang w:eastAsia="el-GR"/>
             </w:rPr>
           </w:pPr>
-          <w:hyperlink w:anchor="_Toc470869466" w:history="1">
+          <w:hyperlink w:anchor="_Toc470954030" w:history="1">
             <w:r>
               <w:rPr>
                 <w:rStyle w:val="Hyperlink"/>
                 <w:noProof/>
               </w:rPr>
+              <w:t>Αλλαγές στη βάση καταλόγου χρηστών</w:t>
+            </w:r>
+            <w:r>
+              <w:rPr>
+                <w:noProof/>
+                <w:webHidden/>
+              </w:rPr>
+              <w:tab/>
+            </w:r>
+            <w:r>
+              <w:rPr>
+                <w:noProof/>
+                <w:webHidden/>
+              </w:rPr>
+              <w:fldChar w:fldCharType="begin"/>
+            </w:r>
+            <w:r>
+              <w:rPr>
+                <w:noProof/>
+                <w:webHidden/>
+              </w:rPr>
+              <w:instrText xml:space="preserve"> PAGEREF _Toc470954030 \h </w:instrText>
+            </w:r>
+            <w:r>
+              <w:rPr>
+                <w:noProof/>
+                <w:webHidden/>
+              </w:rPr>
+            </w:r>
+            <w:r>
+              <w:rPr>
+                <w:noProof/>
+                <w:webHidden/>
+              </w:rPr>
+              <w:fldChar w:fldCharType="separate"/>
+            </w:r>
+            <w:r>
+              <w:rPr>
+                <w:noProof/>
+                <w:webHidden/>
+              </w:rPr>
+              <w:t>2</w:t>
+            </w:r>
+            <w:r>
+              <w:rPr>
+                <w:noProof/>
+                <w:webHidden/>
+              </w:rPr>
+              <w:fldChar w:fldCharType="end"/>
+            </w:r>
+          </w:hyperlink>
+        </w:p>
+        <w:p>
+          <w:pPr>
+            <w:pStyle w:val="TOC1"/>
+            <w:tabs>
+              <w:tab w:val="right" w:leader="dot" w:pos="9016"/>
+            </w:tabs>
+            <w:rPr>
+              <w:noProof/>
+              <w:sz w:val="22"/>
+              <w:szCs w:val="22"/>
+              <w:lang w:eastAsia="el-GR"/>
+            </w:rPr>
+          </w:pPr>
+          <w:hyperlink w:anchor="_Toc470954031" w:history="1">
+            <w:r>
+              <w:rPr>
+                <w:rStyle w:val="Hyperlink"/>
+                <w:noProof/>
+              </w:rPr>
+              <w:t>Λειτουργίες για τον εγγεγραμμένο χρήστη – πελάτη</w:t>
+            </w:r>
+            <w:r>
+              <w:rPr>
+                <w:noProof/>
+                <w:webHidden/>
+              </w:rPr>
+              <w:tab/>
+            </w:r>
+            <w:r>
+              <w:rPr>
+                <w:noProof/>
+                <w:webHidden/>
+              </w:rPr>
+              <w:fldChar w:fldCharType="begin"/>
+            </w:r>
+            <w:r>
+              <w:rPr>
+                <w:noProof/>
+                <w:webHidden/>
+              </w:rPr>
+              <w:instrText xml:space="preserve"> PAGEREF _Toc470954031 \h </w:instrText>
+            </w:r>
+            <w:r>
+              <w:rPr>
+                <w:noProof/>
+                <w:webHidden/>
+              </w:rPr>
+            </w:r>
+            <w:r>
+              <w:rPr>
+                <w:noProof/>
+                <w:webHidden/>
+              </w:rPr>
+              <w:fldChar w:fldCharType="separate"/>
+            </w:r>
+            <w:r>
+              <w:rPr>
+                <w:noProof/>
+                <w:webHidden/>
+              </w:rPr>
+              <w:t>2</w:t>
+            </w:r>
+            <w:r>
+              <w:rPr>
+                <w:noProof/>
+                <w:webHidden/>
+              </w:rPr>
+              <w:fldChar w:fldCharType="end"/>
+            </w:r>
+          </w:hyperlink>
+        </w:p>
+        <w:p>
+          <w:pPr>
+            <w:pStyle w:val="TOC2"/>
+            <w:tabs>
+              <w:tab w:val="right" w:leader="dot" w:pos="9016"/>
+            </w:tabs>
+            <w:rPr>
+              <w:noProof/>
+              <w:sz w:val="22"/>
+              <w:szCs w:val="22"/>
+              <w:lang w:eastAsia="el-GR"/>
+            </w:rPr>
+          </w:pPr>
+          <w:hyperlink w:anchor="_Toc470954032" w:history="1">
+            <w:r>
+              <w:rPr>
+                <w:rStyle w:val="Hyperlink"/>
+                <w:noProof/>
+              </w:rPr>
               <w:t>Προβολή πληροφοριών και εκτύπωση ασφάλειας (</w:t>
             </w:r>
             <w:r>
@@ -951,7 +1072,7 @@
                 <w:noProof/>
                 <w:webHidden/>
               </w:rPr>
-              <w:instrText xml:space="preserve"> PAGEREF _Toc470869466 \h </w:instrText>
+              <w:instrText xml:space="preserve"> PAGEREF _Toc470954032 \h </w:instrText>
             </w:r>
             <w:r>
               <w:rPr>
@@ -972,6 +1093,309 @@
                 <w:webHidden/>
               </w:rPr>
               <w:t>2</w:t>
+            </w:r>
+            <w:r>
+              <w:rPr>
+                <w:noProof/>
+                <w:webHidden/>
+              </w:rPr>
+              <w:fldChar w:fldCharType="end"/>
+            </w:r>
+          </w:hyperlink>
+        </w:p>
+        <w:p>
+          <w:pPr>
+            <w:pStyle w:val="TOC2"/>
+            <w:tabs>
+              <w:tab w:val="right" w:leader="dot" w:pos="9016"/>
+            </w:tabs>
+            <w:rPr>
+              <w:noProof/>
+              <w:sz w:val="22"/>
+              <w:szCs w:val="22"/>
+              <w:lang w:eastAsia="el-GR"/>
+            </w:rPr>
+          </w:pPr>
+          <w:hyperlink w:anchor="_Toc470954033" w:history="1">
+            <w:r>
+              <w:rPr>
+                <w:rStyle w:val="Hyperlink"/>
+                <w:noProof/>
+              </w:rPr>
+              <w:t>Ανανέωση Συμβολαίου (</w:t>
+            </w:r>
+            <w:r>
+              <w:rPr>
+                <w:rStyle w:val="Hyperlink"/>
+                <w:noProof/>
+                <w:lang w:val="en-US"/>
+              </w:rPr>
+              <w:t>UML</w:t>
+            </w:r>
+            <w:r>
+              <w:rPr>
+                <w:rStyle w:val="Hyperlink"/>
+                <w:noProof/>
+              </w:rPr>
+              <w:t xml:space="preserve"> </w:t>
+            </w:r>
+            <w:r>
+              <w:rPr>
+                <w:rStyle w:val="Hyperlink"/>
+                <w:noProof/>
+                <w:lang w:val="en-US"/>
+              </w:rPr>
+              <w:t>Activity</w:t>
+            </w:r>
+            <w:r>
+              <w:rPr>
+                <w:rStyle w:val="Hyperlink"/>
+                <w:noProof/>
+              </w:rPr>
+              <w:t xml:space="preserve"> </w:t>
+            </w:r>
+            <w:r>
+              <w:rPr>
+                <w:rStyle w:val="Hyperlink"/>
+                <w:noProof/>
+                <w:lang w:val="en-US"/>
+              </w:rPr>
+              <w:t>Diagram</w:t>
+            </w:r>
+            <w:r>
+              <w:rPr>
+                <w:rStyle w:val="Hyperlink"/>
+                <w:noProof/>
+              </w:rPr>
+              <w:t>)</w:t>
+            </w:r>
+            <w:r>
+              <w:rPr>
+                <w:noProof/>
+                <w:webHidden/>
+              </w:rPr>
+              <w:tab/>
+            </w:r>
+            <w:r>
+              <w:rPr>
+                <w:noProof/>
+                <w:webHidden/>
+              </w:rPr>
+              <w:fldChar w:fldCharType="begin"/>
+            </w:r>
+            <w:r>
+              <w:rPr>
+                <w:noProof/>
+                <w:webHidden/>
+              </w:rPr>
+              <w:instrText xml:space="preserve"> PAGEREF _Toc470954033 \h </w:instrText>
+            </w:r>
+            <w:r>
+              <w:rPr>
+                <w:noProof/>
+                <w:webHidden/>
+              </w:rPr>
+            </w:r>
+            <w:r>
+              <w:rPr>
+                <w:noProof/>
+                <w:webHidden/>
+              </w:rPr>
+              <w:fldChar w:fldCharType="separate"/>
+            </w:r>
+            <w:r>
+              <w:rPr>
+                <w:noProof/>
+                <w:webHidden/>
+              </w:rPr>
+              <w:t>3</w:t>
+            </w:r>
+            <w:r>
+              <w:rPr>
+                <w:noProof/>
+                <w:webHidden/>
+              </w:rPr>
+              <w:fldChar w:fldCharType="end"/>
+            </w:r>
+          </w:hyperlink>
+        </w:p>
+        <w:p>
+          <w:pPr>
+            <w:pStyle w:val="TOC2"/>
+            <w:tabs>
+              <w:tab w:val="right" w:leader="dot" w:pos="9016"/>
+            </w:tabs>
+            <w:rPr>
+              <w:noProof/>
+              <w:sz w:val="22"/>
+              <w:szCs w:val="22"/>
+              <w:lang w:eastAsia="el-GR"/>
+            </w:rPr>
+          </w:pPr>
+          <w:hyperlink w:anchor="_Toc470954034" w:history="1">
+            <w:r>
+              <w:rPr>
+                <w:rStyle w:val="Hyperlink"/>
+                <w:noProof/>
+              </w:rPr>
+              <w:t>Αίτηση για αποζημίωση (</w:t>
+            </w:r>
+            <w:r>
+              <w:rPr>
+                <w:rStyle w:val="Hyperlink"/>
+                <w:noProof/>
+                <w:lang w:val="en-US"/>
+              </w:rPr>
+              <w:t>UML</w:t>
+            </w:r>
+            <w:r>
+              <w:rPr>
+                <w:rStyle w:val="Hyperlink"/>
+                <w:noProof/>
+              </w:rPr>
+              <w:t xml:space="preserve"> </w:t>
+            </w:r>
+            <w:r>
+              <w:rPr>
+                <w:rStyle w:val="Hyperlink"/>
+                <w:noProof/>
+                <w:lang w:val="en-US"/>
+              </w:rPr>
+              <w:t>Sequence</w:t>
+            </w:r>
+            <w:r>
+              <w:rPr>
+                <w:rStyle w:val="Hyperlink"/>
+                <w:noProof/>
+              </w:rPr>
+              <w:t xml:space="preserve"> </w:t>
+            </w:r>
+            <w:r>
+              <w:rPr>
+                <w:rStyle w:val="Hyperlink"/>
+                <w:noProof/>
+                <w:lang w:val="en-US"/>
+              </w:rPr>
+              <w:t>Diagram</w:t>
+            </w:r>
+            <w:r>
+              <w:rPr>
+                <w:rStyle w:val="Hyperlink"/>
+                <w:noProof/>
+              </w:rPr>
+              <w:t>)</w:t>
+            </w:r>
+            <w:r>
+              <w:rPr>
+                <w:noProof/>
+                <w:webHidden/>
+              </w:rPr>
+              <w:tab/>
+            </w:r>
+            <w:r>
+              <w:rPr>
+                <w:noProof/>
+                <w:webHidden/>
+              </w:rPr>
+              <w:fldChar w:fldCharType="begin"/>
+            </w:r>
+            <w:r>
+              <w:rPr>
+                <w:noProof/>
+                <w:webHidden/>
+              </w:rPr>
+              <w:instrText xml:space="preserve"> PAGEREF _Toc470954034 \h </w:instrText>
+            </w:r>
+            <w:r>
+              <w:rPr>
+                <w:noProof/>
+                <w:webHidden/>
+              </w:rPr>
+            </w:r>
+            <w:r>
+              <w:rPr>
+                <w:noProof/>
+                <w:webHidden/>
+              </w:rPr>
+              <w:fldChar w:fldCharType="separate"/>
+            </w:r>
+            <w:r>
+              <w:rPr>
+                <w:noProof/>
+                <w:webHidden/>
+              </w:rPr>
+              <w:t>3</w:t>
+            </w:r>
+            <w:r>
+              <w:rPr>
+                <w:noProof/>
+                <w:webHidden/>
+              </w:rPr>
+              <w:fldChar w:fldCharType="end"/>
+            </w:r>
+          </w:hyperlink>
+        </w:p>
+        <w:p>
+          <w:pPr>
+            <w:pStyle w:val="TOC1"/>
+            <w:tabs>
+              <w:tab w:val="right" w:leader="dot" w:pos="9016"/>
+            </w:tabs>
+            <w:rPr>
+              <w:noProof/>
+              <w:sz w:val="22"/>
+              <w:szCs w:val="22"/>
+              <w:lang w:eastAsia="el-GR"/>
+            </w:rPr>
+          </w:pPr>
+          <w:hyperlink w:anchor="_Toc470954035" w:history="1">
+            <w:r>
+              <w:rPr>
+                <w:rStyle w:val="Hyperlink"/>
+                <w:noProof/>
+              </w:rPr>
+              <w:t>Πηγές</w:t>
+            </w:r>
+            <w:r>
+              <w:rPr>
+                <w:noProof/>
+                <w:webHidden/>
+              </w:rPr>
+              <w:tab/>
+            </w:r>
+            <w:r>
+              <w:rPr>
+                <w:noProof/>
+                <w:webHidden/>
+              </w:rPr>
+              <w:fldChar w:fldCharType="begin"/>
+            </w:r>
+            <w:r>
+              <w:rPr>
+                <w:noProof/>
+                <w:webHidden/>
+              </w:rPr>
+              <w:instrText xml:space="preserve"> PAGEREF _Toc470954035 \h </w:instrText>
+            </w:r>
+            <w:r>
+              <w:rPr>
+                <w:noProof/>
+                <w:webHidden/>
+              </w:rPr>
+            </w:r>
+            <w:r>
+              <w:rPr>
+                <w:noProof/>
+                <w:webHidden/>
+              </w:rPr>
+              <w:fldChar w:fldCharType="separate"/>
+            </w:r>
+            <w:r>
+              <w:rPr>
+                <w:noProof/>
+                <w:webHidden/>
+              </w:rPr>
+              <w:t>4</w:t>
             </w:r>
             <w:r>
               <w:rPr>
@@ -1018,41 +1442,33 @@
         </w:rPr>
         <w:br w:type="page"/>
       </w:r>
-      <w:bookmarkStart w:id="0" w:name="_GoBack"/>
-      <w:bookmarkEnd w:id="0"/>
     </w:p>
     <w:p>
       <w:pPr>
         <w:pStyle w:val="Heading1"/>
       </w:pPr>
-      <w:bookmarkStart w:id="1" w:name="_Toc470869465"/>
+      <w:bookmarkStart w:id="0" w:name="_Toc470954029"/>
       <w:r>
         <w:lastRenderedPageBreak/>
-        <w:t>Αναφορά και περιγραφή των υπηρεσιών</w:t>
-      </w:r>
+        <w:t xml:space="preserve">Αναφορά και περιγραφή των υπηρεσιών (UML </w:t>
+      </w:r>
+      <w:proofErr w:type="spellStart"/>
+      <w:r>
+        <w:t>Use</w:t>
+      </w:r>
+      <w:proofErr w:type="spellEnd"/>
       <w:r>
         <w:t xml:space="preserve"> </w:t>
       </w:r>
-      <w:r>
-        <w:t xml:space="preserve">(UML </w:t>
-      </w:r>
       <w:proofErr w:type="spellStart"/>
       <w:r>
-        <w:t>Use</w:t>
+        <w:t>Case</w:t>
       </w:r>
       <w:proofErr w:type="spellEnd"/>
       <w:r>
-        <w:t xml:space="preserve"> </w:t>
-      </w:r>
-      <w:proofErr w:type="spellStart"/>
-      <w:r>
-        <w:t>Case</w:t>
-      </w:r>
-      <w:proofErr w:type="spellEnd"/>
-      <w:r>
         <w:t>)</w:t>
       </w:r>
-      <w:bookmarkEnd w:id="1"/>
+      <w:bookmarkEnd w:id="0"/>
     </w:p>
     <w:p/>
     <w:p>
@@ -1114,61 +1530,188 @@
       <w:r>
         <w:t xml:space="preserve">Εικόνα </w:t>
       </w:r>
-      <w:fldSimple w:instr=" SEQ Εικόνα \* ARABIC ">
-        <w:r>
-          <w:rPr>
-            <w:noProof/>
-          </w:rPr>
-          <w:t>1</w:t>
-        </w:r>
-      </w:fldSimple>
+      <w:r>
+        <w:fldChar w:fldCharType="begin"/>
+      </w:r>
+      <w:r>
+        <w:instrText xml:space="preserve"> SEQ Εικόνα \* ARABIC </w:instrText>
+      </w:r>
+      <w:r>
+        <w:fldChar w:fldCharType="separate"/>
+      </w:r>
+      <w:r>
+        <w:rPr>
+          <w:noProof/>
+        </w:rPr>
+        <w:t>1</w:t>
+      </w:r>
+      <w:r>
+        <w:rPr>
+          <w:noProof/>
+        </w:rPr>
+        <w:fldChar w:fldCharType="end"/>
+      </w:r>
+      <w:r>
+        <w:t xml:space="preserve"> - </w:t>
+      </w:r>
       <w:r>
         <w:rPr>
           <w:lang w:val="en-US"/>
         </w:rPr>
-        <w:t xml:space="preserve"> - Use Case</w:t>
+        <w:t>Use</w:t>
+      </w:r>
+      <w:r>
+        <w:t xml:space="preserve"> </w:t>
+      </w:r>
+      <w:r>
+        <w:rPr>
+          <w:lang w:val="en-US"/>
+        </w:rPr>
+        <w:t>Case</w:t>
       </w:r>
     </w:p>
     <w:p/>
+    <w:p>
+      <w:r>
+        <w:t>Στο εξωτερικό σύστημα (</w:t>
+      </w:r>
+      <w:r>
+        <w:rPr>
+          <w:lang w:val="en-US"/>
+        </w:rPr>
+        <w:t>Internet</w:t>
+      </w:r>
+      <w:r>
+        <w:t xml:space="preserve"> – </w:t>
+      </w:r>
+      <w:r>
+        <w:rPr>
+          <w:lang w:val="en-US"/>
+        </w:rPr>
+        <w:t>Web</w:t>
+      </w:r>
+      <w:r>
+        <w:t xml:space="preserve"> </w:t>
+      </w:r>
+      <w:r>
+        <w:rPr>
+          <w:lang w:val="en-US"/>
+        </w:rPr>
+        <w:t>Site</w:t>
+      </w:r>
+      <w:r>
+        <w:t xml:space="preserve">) </w:t>
+      </w:r>
+      <w:r>
+        <w:t xml:space="preserve">υπάρχουν δύο είδη χρηστών. Ο επισκέπτης του </w:t>
+      </w:r>
+      <w:proofErr w:type="spellStart"/>
+      <w:r>
+        <w:t>ιστότοπου</w:t>
+      </w:r>
+      <w:proofErr w:type="spellEnd"/>
+      <w:r>
+        <w:t xml:space="preserve"> και ο εγγεγραμμένος χρήστης – πελάτης.</w:t>
+      </w:r>
+      <w:r>
+        <w:t xml:space="preserve"> Στον </w:t>
+      </w:r>
+      <w:proofErr w:type="spellStart"/>
+      <w:r>
+        <w:t>ιστ</w:t>
+      </w:r>
+      <w:r>
+        <w:t>ότοπο</w:t>
+      </w:r>
+      <w:proofErr w:type="spellEnd"/>
+      <w:r>
+        <w:t xml:space="preserve"> υπάρχει </w:t>
+      </w:r>
+      <w:r>
+        <w:t xml:space="preserve">τόσο για τους επισκέπτες όσο και τους πελάτες </w:t>
+      </w:r>
+      <w:r>
+        <w:t>η δυνατότητα προβολής πληροφοριών για τα καταστήματα (Ώρες Λειτουργίας , Διεύθυνση , Τηλ</w:t>
+      </w:r>
+      <w:r>
+        <w:t xml:space="preserve">έφωνο), πληροφορίες για τις τιμές, τα προγράμματα ασφάλισης και τις προσφορές καθώς και επιπλέον χρήσιμο υλικό (πληροφορίες για τον </w:t>
+      </w:r>
+      <w:r>
+        <w:rPr>
+          <w:lang w:val="en-US"/>
+        </w:rPr>
+        <w:t>KOK</w:t>
+      </w:r>
+      <w:r>
+        <w:t xml:space="preserve">, </w:t>
+      </w:r>
+      <w:r>
+        <w:t>ασφαλή οδήγηση κ.α.)</w:t>
+      </w:r>
+      <w:r>
+        <w:t>.</w:t>
+      </w:r>
+      <w:r>
+        <w:t xml:space="preserve"> Ο πελάτης εκτός από τα παραπάνω έχει και τη δυνατότητα αφού κάνει </w:t>
+      </w:r>
+      <w:r>
+        <w:rPr>
+          <w:lang w:val="en-US"/>
+        </w:rPr>
+        <w:t>login</w:t>
+      </w:r>
+      <w:r>
+        <w:t xml:space="preserve"> </w:t>
+      </w:r>
+      <w:r>
+        <w:t xml:space="preserve">με τα στοιχεία του </w:t>
+      </w:r>
+      <w:r>
+        <w:rPr>
+          <w:lang w:val="en-US"/>
+        </w:rPr>
+        <w:t>email</w:t>
+      </w:r>
+      <w:r>
+        <w:t>/</w:t>
+      </w:r>
+      <w:r>
+        <w:rPr>
+          <w:lang w:val="en-US"/>
+        </w:rPr>
+        <w:t>username</w:t>
+      </w:r>
+      <w:r>
+        <w:t xml:space="preserve"> </w:t>
+      </w:r>
+      <w:r>
+        <w:t xml:space="preserve">και </w:t>
+      </w:r>
+      <w:r>
+        <w:rPr>
+          <w:lang w:val="en-US"/>
+        </w:rPr>
+        <w:t>password</w:t>
+      </w:r>
+      <w:r>
+        <w:t xml:space="preserve"> να δει πληροφορίες για την ασφάλεια/τις ασφάλειες που έχει, να τις εκτυπώσει ή ακόμα και να τις ανανεώσει αν έχουν λήξει. Τέλος υπάρχει και η δυνατότητα αίτησης για αποζημίωση σε περίπτωση ατυχήματος/ζημιάς.</w:t>
+      </w:r>
+    </w:p>
     <w:p>
       <w:pPr>
         <w:pStyle w:val="Heading1"/>
       </w:pPr>
-      <w:bookmarkStart w:id="2" w:name="_Toc470869466"/>
-      <w:r>
-        <w:t>Προβολή πληροφοριών και εκτύπωση ασφάλειας</w:t>
-      </w:r>
-      <w:r>
-        <w:t xml:space="preserve"> (</w:t>
-      </w:r>
-      <w:r>
-        <w:rPr>
-          <w:lang w:val="en-US"/>
-        </w:rPr>
-        <w:t>UML</w:t>
-      </w:r>
-      <w:r>
-        <w:t xml:space="preserve"> </w:t>
-      </w:r>
-      <w:r>
-        <w:rPr>
-          <w:lang w:val="en-US"/>
-        </w:rPr>
-        <w:t>Activity</w:t>
-      </w:r>
-      <w:r>
-        <w:t xml:space="preserve"> </w:t>
-      </w:r>
-      <w:r>
-        <w:rPr>
-          <w:lang w:val="en-US"/>
-        </w:rPr>
-        <w:t>Diagram</w:t>
-      </w:r>
-      <w:r>
-        <w:t>)</w:t>
-      </w:r>
-      <w:bookmarkEnd w:id="2"/>
+      <w:bookmarkStart w:id="1" w:name="_Toc470954030"/>
+      <w:r>
+        <w:t xml:space="preserve">Αλλαγές στη βάση </w:t>
+      </w:r>
+      <w:r>
+        <w:t xml:space="preserve">του </w:t>
+      </w:r>
+      <w:r>
+        <w:t>καταλόγου χρηστών</w:t>
+      </w:r>
+      <w:bookmarkEnd w:id="1"/>
     </w:p>
     <w:p/>
     <w:p>
@@ -1180,12 +1723,11 @@
           <w:noProof/>
           <w:lang w:eastAsia="el-GR"/>
         </w:rPr>
-        <w:lastRenderedPageBreak/>
         <w:drawing>
           <wp:inline distT="0" distB="0" distL="0" distR="0">
-            <wp:extent cx="5143500" cy="4362450"/>
-            <wp:effectExtent l="0" t="0" r="0" b="0"/>
-            <wp:docPr id="2" name="Picture 2"/>
+            <wp:extent cx="5731510" cy="1814830"/>
+            <wp:effectExtent l="0" t="0" r="2540" b="0"/>
+            <wp:docPr id="5" name="Picture 5"/>
             <wp:cNvGraphicFramePr>
               <a:graphicFrameLocks xmlns:a="http://schemas.openxmlformats.org/drawingml/2006/main" noChangeAspect="1"/>
             </wp:cNvGraphicFramePr>
@@ -1193,7 +1735,7 @@
               <a:graphicData uri="http://schemas.openxmlformats.org/drawingml/2006/picture">
                 <pic:pic xmlns:pic="http://schemas.openxmlformats.org/drawingml/2006/picture">
                   <pic:nvPicPr>
-                    <pic:cNvPr id="2" name="printinsurance.jpg"/>
+                    <pic:cNvPr id="5" name="db_diaxeirhsh_asfaliwn.png"/>
                     <pic:cNvPicPr/>
                   </pic:nvPicPr>
                   <pic:blipFill>
@@ -1211,7 +1753,7 @@
                   <pic:spPr>
                     <a:xfrm>
                       <a:off x="0" y="0"/>
-                      <a:ext cx="5143500" cy="4362450"/>
+                      <a:ext cx="5731510" cy="1814830"/>
                     </a:xfrm>
                     <a:prstGeom prst="rect">
                       <a:avLst/>
@@ -1227,6 +1769,9 @@
     <w:p>
       <w:pPr>
         <w:pStyle w:val="Caption"/>
+        <w:rPr>
+          <w:lang w:val="en-US"/>
+        </w:rPr>
       </w:pPr>
       <w:r>
         <w:t xml:space="preserve">Εικόνα </w:t>
@@ -1240,9 +1785,288 @@
         </w:r>
       </w:fldSimple>
       <w:r>
+        <w:rPr>
+          <w:lang w:val="en-US"/>
+        </w:rPr>
+        <w:t xml:space="preserve"> - ER Diagram </w:t>
+      </w:r>
+      <w:r>
+        <w:t>Εσωτερικό Σύστημα</w:t>
+      </w:r>
+    </w:p>
+    <w:p>
+      <w:pPr>
+        <w:keepNext/>
+      </w:pPr>
+      <w:r>
+        <w:rPr>
+          <w:noProof/>
+          <w:lang w:eastAsia="el-GR"/>
+        </w:rPr>
+        <w:lastRenderedPageBreak/>
+        <w:drawing>
+          <wp:inline distT="0" distB="0" distL="0" distR="0">
+            <wp:extent cx="5731510" cy="2359025"/>
+            <wp:effectExtent l="0" t="0" r="2540" b="3175"/>
+            <wp:docPr id="6" name="Picture 6"/>
+            <wp:cNvGraphicFramePr>
+              <a:graphicFrameLocks xmlns:a="http://schemas.openxmlformats.org/drawingml/2006/main" noChangeAspect="1"/>
+            </wp:cNvGraphicFramePr>
+            <a:graphic xmlns:a="http://schemas.openxmlformats.org/drawingml/2006/main">
+              <a:graphicData uri="http://schemas.openxmlformats.org/drawingml/2006/picture">
+                <pic:pic xmlns:pic="http://schemas.openxmlformats.org/drawingml/2006/picture">
+                  <pic:nvPicPr>
+                    <pic:cNvPr id="6" name="User Catalog Service.png"/>
+                    <pic:cNvPicPr/>
+                  </pic:nvPicPr>
+                  <pic:blipFill>
+                    <a:blip r:embed="rId11">
+                      <a:extLst>
+                        <a:ext uri="{28A0092B-C50C-407E-A947-70E740481C1C}">
+                          <a14:useLocalDpi xmlns:a14="http://schemas.microsoft.com/office/drawing/2010/main" val="0"/>
+                        </a:ext>
+                      </a:extLst>
+                    </a:blip>
+                    <a:stretch>
+                      <a:fillRect/>
+                    </a:stretch>
+                  </pic:blipFill>
+                  <pic:spPr>
+                    <a:xfrm>
+                      <a:off x="0" y="0"/>
+                      <a:ext cx="5731510" cy="2359025"/>
+                    </a:xfrm>
+                    <a:prstGeom prst="rect">
+                      <a:avLst/>
+                    </a:prstGeom>
+                  </pic:spPr>
+                </pic:pic>
+              </a:graphicData>
+            </a:graphic>
+          </wp:inline>
+        </w:drawing>
+      </w:r>
+    </w:p>
+    <w:p>
+      <w:pPr>
+        <w:pStyle w:val="Caption"/>
+      </w:pPr>
+      <w:r>
+        <w:t xml:space="preserve">Εικόνα </w:t>
+      </w:r>
+      <w:fldSimple w:instr=" SEQ Εικόνα \* ARABIC ">
+        <w:r>
+          <w:rPr>
+            <w:noProof/>
+          </w:rPr>
+          <w:t>3</w:t>
+        </w:r>
+      </w:fldSimple>
+      <w:r>
         <w:t xml:space="preserve"> - </w:t>
       </w:r>
       <w:r>
+        <w:rPr>
+          <w:lang w:val="en-US"/>
+        </w:rPr>
+        <w:t>Class</w:t>
+      </w:r>
+      <w:r>
+        <w:t xml:space="preserve"> </w:t>
+      </w:r>
+      <w:r>
+        <w:rPr>
+          <w:lang w:val="en-US"/>
+        </w:rPr>
+        <w:t>Diagram</w:t>
+      </w:r>
+      <w:r>
+        <w:t xml:space="preserve"> </w:t>
+      </w:r>
+      <w:r>
+        <w:t>Υπηρεσία Καταλόγου Χρηστών</w:t>
+      </w:r>
+    </w:p>
+    <w:p/>
+    <w:p>
+      <w:r>
+        <w:t xml:space="preserve">Οι σχέσεις στη βάση του </w:t>
+      </w:r>
+      <w:r>
+        <w:t>εσωτερικού</w:t>
+      </w:r>
+      <w:bookmarkStart w:id="2" w:name="_GoBack"/>
+      <w:bookmarkEnd w:id="2"/>
+      <w:r>
+        <w:t xml:space="preserve"> συστήματος και της υπηρεσίας καταλόγου χρηστών παρέμειναν σχεδόν ως είχαν. Προστέθηκε μόνο στη σχέση Πελάτης ένα πεδίο </w:t>
+      </w:r>
+      <w:r>
+        <w:rPr>
+          <w:lang w:val="en-US"/>
+        </w:rPr>
+        <w:t>Email</w:t>
+      </w:r>
+      <w:r>
+        <w:t xml:space="preserve"> με το οποίο θα γίνεται η σύνδεση με τον </w:t>
+      </w:r>
+      <w:r>
+        <w:t>εγγεγραμμένο</w:t>
+      </w:r>
+      <w:r>
+        <w:t xml:space="preserve"> χρήστη στον πίνακα </w:t>
+      </w:r>
+      <w:r>
+        <w:rPr>
+          <w:lang w:val="en-US"/>
+        </w:rPr>
+        <w:t>User</w:t>
+      </w:r>
+      <w:r>
+        <w:t xml:space="preserve"> του καταλόγου χρηστών.</w:t>
+      </w:r>
+    </w:p>
+    <w:p>
+      <w:pPr>
+        <w:pStyle w:val="Heading1"/>
+      </w:pPr>
+      <w:bookmarkStart w:id="3" w:name="_Toc470954031"/>
+      <w:r>
+        <w:t xml:space="preserve">Λειτουργίες για τον εγγεγραμμένο χρήστη </w:t>
+      </w:r>
+      <w:r>
+        <w:t>–</w:t>
+      </w:r>
+      <w:r>
+        <w:t xml:space="preserve"> πελάτη</w:t>
+      </w:r>
+      <w:bookmarkEnd w:id="3"/>
+    </w:p>
+    <w:p/>
+    <w:p>
+      <w:pPr>
+        <w:pStyle w:val="Heading2"/>
+      </w:pPr>
+      <w:bookmarkStart w:id="4" w:name="_Toc470954032"/>
+      <w:r>
+        <w:t>Προβολή πληροφοριών και εκτύπωση ασφάλειας</w:t>
+      </w:r>
+      <w:r>
+        <w:t xml:space="preserve"> (</w:t>
+      </w:r>
+      <w:r>
+        <w:rPr>
+          <w:lang w:val="en-US"/>
+        </w:rPr>
+        <w:t>UML</w:t>
+      </w:r>
+      <w:r>
+        <w:t xml:space="preserve"> </w:t>
+      </w:r>
+      <w:r>
+        <w:rPr>
+          <w:lang w:val="en-US"/>
+        </w:rPr>
+        <w:t>Activity</w:t>
+      </w:r>
+      <w:r>
+        <w:t xml:space="preserve"> </w:t>
+      </w:r>
+      <w:r>
+        <w:rPr>
+          <w:lang w:val="en-US"/>
+        </w:rPr>
+        <w:t>Diagram</w:t>
+      </w:r>
+      <w:r>
+        <w:t>)</w:t>
+      </w:r>
+      <w:bookmarkEnd w:id="4"/>
+    </w:p>
+    <w:p/>
+    <w:p>
+      <w:pPr>
+        <w:keepNext/>
+      </w:pPr>
+      <w:r>
+        <w:rPr>
+          <w:noProof/>
+          <w:lang w:eastAsia="el-GR"/>
+        </w:rPr>
+        <w:drawing>
+          <wp:inline distT="0" distB="0" distL="0" distR="0">
+            <wp:extent cx="5731510" cy="3387090"/>
+            <wp:effectExtent l="0" t="0" r="2540" b="3810"/>
+            <wp:docPr id="4" name="Picture 4"/>
+            <wp:cNvGraphicFramePr>
+              <a:graphicFrameLocks xmlns:a="http://schemas.openxmlformats.org/drawingml/2006/main" noChangeAspect="1"/>
+            </wp:cNvGraphicFramePr>
+            <a:graphic xmlns:a="http://schemas.openxmlformats.org/drawingml/2006/main">
+              <a:graphicData uri="http://schemas.openxmlformats.org/drawingml/2006/picture">
+                <pic:pic xmlns:pic="http://schemas.openxmlformats.org/drawingml/2006/picture">
+                  <pic:nvPicPr>
+                    <pic:cNvPr id="4" name="printinsurance.jpg"/>
+                    <pic:cNvPicPr/>
+                  </pic:nvPicPr>
+                  <pic:blipFill>
+                    <a:blip r:embed="rId12">
+                      <a:extLst>
+                        <a:ext uri="{28A0092B-C50C-407E-A947-70E740481C1C}">
+                          <a14:useLocalDpi xmlns:a14="http://schemas.microsoft.com/office/drawing/2010/main" val="0"/>
+                        </a:ext>
+                      </a:extLst>
+                    </a:blip>
+                    <a:stretch>
+                      <a:fillRect/>
+                    </a:stretch>
+                  </pic:blipFill>
+                  <pic:spPr>
+                    <a:xfrm>
+                      <a:off x="0" y="0"/>
+                      <a:ext cx="5731510" cy="3387090"/>
+                    </a:xfrm>
+                    <a:prstGeom prst="rect">
+                      <a:avLst/>
+                    </a:prstGeom>
+                  </pic:spPr>
+                </pic:pic>
+              </a:graphicData>
+            </a:graphic>
+          </wp:inline>
+        </w:drawing>
+      </w:r>
+    </w:p>
+    <w:p>
+      <w:pPr>
+        <w:pStyle w:val="Caption"/>
+      </w:pPr>
+      <w:r>
+        <w:t xml:space="preserve">Εικόνα </w:t>
+      </w:r>
+      <w:r>
+        <w:fldChar w:fldCharType="begin"/>
+      </w:r>
+      <w:r>
+        <w:instrText xml:space="preserve"> SEQ Εικόνα \* ARABIC </w:instrText>
+      </w:r>
+      <w:r>
+        <w:fldChar w:fldCharType="separate"/>
+      </w:r>
+      <w:r>
+        <w:rPr>
+          <w:noProof/>
+        </w:rPr>
+        <w:t>4</w:t>
+      </w:r>
+      <w:r>
+        <w:rPr>
+          <w:noProof/>
+        </w:rPr>
+        <w:fldChar w:fldCharType="end"/>
+      </w:r>
+      <w:r>
+        <w:t xml:space="preserve"> - </w:t>
+      </w:r>
+      <w:r>
         <w:t>Προβολή/Εκτύπωση Ασφάλειας (</w:t>
       </w:r>
       <w:r>
@@ -1264,8 +2088,386 @@
         <w:t>)</w:t>
       </w:r>
     </w:p>
+    <w:p/>
+    <w:p>
+      <w:r>
+        <w:lastRenderedPageBreak/>
+        <w:t>Όταν ο εγγεγραμμένος - ασφαλισμένος χρήστης εισέλθει στη σελίδα</w:t>
+      </w:r>
+      <w:r>
+        <w:t xml:space="preserve"> </w:t>
+      </w:r>
+      <w:r>
+        <w:t>πληροφοριών της ασφάλειας μπορεί να δει αναλυτικά τα στοιχεία για τις ασφάλειες του (Τύπος Ασφάλειας, Ασφαλισμένο όχημα, Ημερομηνία λ</w:t>
+      </w:r>
+      <w:r>
+        <w:t>ήξης κ.α.</w:t>
+      </w:r>
+      <w:r>
+        <w:t>)</w:t>
+      </w:r>
+      <w:r>
+        <w:t xml:space="preserve">. Επιπλέον έχει τη δυνατότητα πατώντας το πλήκτρο Εκτύπωση Ασφάλειας να κατεβάσει σε αρχείο τις πληροφορίες της συγκεκριμένης ασφάλειας από τον </w:t>
+      </w:r>
+      <w:r>
+        <w:rPr>
+          <w:lang w:val="en-US"/>
+        </w:rPr>
+        <w:t>Web</w:t>
+      </w:r>
+      <w:r>
+        <w:t xml:space="preserve"> </w:t>
+      </w:r>
+      <w:r>
+        <w:rPr>
+          <w:lang w:val="en-US"/>
+        </w:rPr>
+        <w:t>Browser</w:t>
+      </w:r>
+      <w:r>
+        <w:t>, ώστε σε δεύτερο χρόνο να μπορ</w:t>
+      </w:r>
+      <w:r>
+        <w:t>έσει να τις</w:t>
+      </w:r>
+      <w:r>
+        <w:t xml:space="preserve"> εκτυπώσει.</w:t>
+      </w:r>
+    </w:p>
+    <w:p/>
+    <w:p>
+      <w:pPr>
+        <w:pStyle w:val="Heading2"/>
+      </w:pPr>
+      <w:bookmarkStart w:id="5" w:name="_Toc470954033"/>
+      <w:r>
+        <w:t>Ανανέωση Συμβολαίου (</w:t>
+      </w:r>
+      <w:r>
+        <w:rPr>
+          <w:lang w:val="en-US"/>
+        </w:rPr>
+        <w:t>UML</w:t>
+      </w:r>
+      <w:r>
+        <w:t xml:space="preserve"> </w:t>
+      </w:r>
+      <w:r>
+        <w:rPr>
+          <w:lang w:val="en-US"/>
+        </w:rPr>
+        <w:t>Activity</w:t>
+      </w:r>
+      <w:r>
+        <w:t xml:space="preserve"> </w:t>
+      </w:r>
+      <w:r>
+        <w:rPr>
+          <w:lang w:val="en-US"/>
+        </w:rPr>
+        <w:t>Diagram</w:t>
+      </w:r>
+      <w:r>
+        <w:t>)</w:t>
+      </w:r>
+      <w:bookmarkEnd w:id="5"/>
+    </w:p>
+    <w:p/>
+    <w:p>
+      <w:pPr>
+        <w:pStyle w:val="Heading2"/>
+      </w:pPr>
+      <w:bookmarkStart w:id="6" w:name="_Toc470954034"/>
+      <w:r>
+        <w:t>Αίτηση για αποζημίωση (</w:t>
+      </w:r>
+      <w:r>
+        <w:rPr>
+          <w:lang w:val="en-US"/>
+        </w:rPr>
+        <w:t>UML</w:t>
+      </w:r>
+      <w:r>
+        <w:t xml:space="preserve"> </w:t>
+      </w:r>
+      <w:r>
+        <w:rPr>
+          <w:lang w:val="en-US"/>
+        </w:rPr>
+        <w:t>Sequence</w:t>
+      </w:r>
+      <w:r>
+        <w:t xml:space="preserve"> </w:t>
+      </w:r>
+      <w:r>
+        <w:rPr>
+          <w:lang w:val="en-US"/>
+        </w:rPr>
+        <w:t>Diagram</w:t>
+      </w:r>
+      <w:r>
+        <w:t>)</w:t>
+      </w:r>
+      <w:bookmarkEnd w:id="6"/>
+    </w:p>
+    <w:p/>
+    <w:p>
+      <w:pPr>
+        <w:keepNext/>
+      </w:pPr>
+      <w:r>
+        <w:rPr>
+          <w:noProof/>
+          <w:lang w:eastAsia="el-GR"/>
+        </w:rPr>
+        <w:drawing>
+          <wp:inline distT="0" distB="0" distL="0" distR="0">
+            <wp:extent cx="5731510" cy="2008505"/>
+            <wp:effectExtent l="0" t="0" r="2540" b="0"/>
+            <wp:docPr id="3" name="Picture 3"/>
+            <wp:cNvGraphicFramePr>
+              <a:graphicFrameLocks xmlns:a="http://schemas.openxmlformats.org/drawingml/2006/main" noChangeAspect="1"/>
+            </wp:cNvGraphicFramePr>
+            <a:graphic xmlns:a="http://schemas.openxmlformats.org/drawingml/2006/main">
+              <a:graphicData uri="http://schemas.openxmlformats.org/drawingml/2006/picture">
+                <pic:pic xmlns:pic="http://schemas.openxmlformats.org/drawingml/2006/picture">
+                  <pic:nvPicPr>
+                    <pic:cNvPr id="3" name="application for compensation.jpg"/>
+                    <pic:cNvPicPr/>
+                  </pic:nvPicPr>
+                  <pic:blipFill>
+                    <a:blip r:embed="rId13">
+                      <a:extLst>
+                        <a:ext uri="{28A0092B-C50C-407E-A947-70E740481C1C}">
+                          <a14:useLocalDpi xmlns:a14="http://schemas.microsoft.com/office/drawing/2010/main" val="0"/>
+                        </a:ext>
+                      </a:extLst>
+                    </a:blip>
+                    <a:stretch>
+                      <a:fillRect/>
+                    </a:stretch>
+                  </pic:blipFill>
+                  <pic:spPr>
+                    <a:xfrm>
+                      <a:off x="0" y="0"/>
+                      <a:ext cx="5731510" cy="2008505"/>
+                    </a:xfrm>
+                    <a:prstGeom prst="rect">
+                      <a:avLst/>
+                    </a:prstGeom>
+                  </pic:spPr>
+                </pic:pic>
+              </a:graphicData>
+            </a:graphic>
+          </wp:inline>
+        </w:drawing>
+      </w:r>
+    </w:p>
+    <w:p>
+      <w:pPr>
+        <w:pStyle w:val="Caption"/>
+      </w:pPr>
+      <w:r>
+        <w:t xml:space="preserve">Εικόνα </w:t>
+      </w:r>
+      <w:r>
+        <w:fldChar w:fldCharType="begin"/>
+      </w:r>
+      <w:r>
+        <w:instrText xml:space="preserve"> SEQ Εικόνα \* ARABIC </w:instrText>
+      </w:r>
+      <w:r>
+        <w:fldChar w:fldCharType="separate"/>
+      </w:r>
+      <w:r>
+        <w:rPr>
+          <w:noProof/>
+        </w:rPr>
+        <w:t>5</w:t>
+      </w:r>
+      <w:r>
+        <w:rPr>
+          <w:noProof/>
+        </w:rPr>
+        <w:fldChar w:fldCharType="end"/>
+      </w:r>
+      <w:r>
+        <w:t xml:space="preserve"> - Αίτηση για αποζημίωση (</w:t>
+      </w:r>
+      <w:r>
+        <w:rPr>
+          <w:lang w:val="en-US"/>
+        </w:rPr>
+        <w:t>UML</w:t>
+      </w:r>
+      <w:r>
+        <w:t xml:space="preserve"> </w:t>
+      </w:r>
+      <w:r>
+        <w:rPr>
+          <w:lang w:val="en-US"/>
+        </w:rPr>
+        <w:t>Sequence</w:t>
+      </w:r>
+      <w:r>
+        <w:t>)</w:t>
+      </w:r>
+    </w:p>
+    <w:p/>
+    <w:p>
+      <w:r>
+        <w:t xml:space="preserve">Για να κάνει οποιαδήποτε ενέργεια ο χρηστής που μπαίνει στο </w:t>
+      </w:r>
+      <w:proofErr w:type="spellStart"/>
+      <w:r>
+        <w:t>site</w:t>
+      </w:r>
+      <w:proofErr w:type="spellEnd"/>
+      <w:r>
+        <w:t xml:space="preserve"> που έχει σχέση με τις ασφάλειες πρέπει πρώτα να κάνει </w:t>
+      </w:r>
+      <w:proofErr w:type="spellStart"/>
+      <w:r>
+        <w:t>login</w:t>
+      </w:r>
+      <w:proofErr w:type="spellEnd"/>
+      <w:r>
+        <w:t xml:space="preserve"> στο σύστημα. Αυτή η διαδικασία  </w:t>
+      </w:r>
+      <w:proofErr w:type="spellStart"/>
+      <w:r>
+        <w:t>authentication</w:t>
+      </w:r>
+      <w:proofErr w:type="spellEnd"/>
+      <w:r>
+        <w:t xml:space="preserve"> του χρήστη έχει αρκετά στάδια. Το εξωτερικό σύστημα στέλνει το </w:t>
+      </w:r>
+      <w:proofErr w:type="spellStart"/>
+      <w:r>
+        <w:t>request</w:t>
+      </w:r>
+      <w:proofErr w:type="spellEnd"/>
+      <w:r>
+        <w:t xml:space="preserve"> στο εσωτερικό και εκεί γίνεται το </w:t>
+      </w:r>
+      <w:proofErr w:type="spellStart"/>
+      <w:r>
+        <w:t>authentication</w:t>
+      </w:r>
+      <w:proofErr w:type="spellEnd"/>
+      <w:r>
+        <w:t xml:space="preserve"> με τον </w:t>
+      </w:r>
+      <w:proofErr w:type="spellStart"/>
+      <w:r>
+        <w:t>user</w:t>
+      </w:r>
+      <w:proofErr w:type="spellEnd"/>
+      <w:r>
+        <w:t xml:space="preserve"> που έχει ήδη δημιουργηθεί στη βάση, και ξανά ακολουθεί την ιδία διεύθυνση με αντίθετη φορά, προς το εξωτερικό, στον χρήστη.</w:t>
+      </w:r>
+    </w:p>
+    <w:p/>
+    <w:p>
+      <w:r>
+        <w:t xml:space="preserve">Ο πελάτης μπορεί να κάνει φιλικό διακανονισμό και αίτηση για αποζημίωση τρίτου σε περίπτωση ατυχήματος. Το αίτημα πηγαίνει στη ασφαλιστική εταιρία και ακολουθεί τη ίδια συγκεκριμένη διαδικασία (ανάλογα με το ποσό της αποζημίωσης στέλνεται στον κατάλληλο αρμόδιο). Είτε σε περίπτωση αποδοχής, είτε σε απόρριψης ο πελάτης ενημερώνεται μέσω του </w:t>
+      </w:r>
+      <w:proofErr w:type="spellStart"/>
+      <w:r>
+        <w:t>site</w:t>
+      </w:r>
+      <w:proofErr w:type="spellEnd"/>
+      <w:r>
+        <w:t xml:space="preserve"> εντός 24 ωρών από την στιγμή αποστολής της.</w:t>
+      </w:r>
+    </w:p>
+    <w:p>
+      <w:pPr>
+        <w:pStyle w:val="Heading1"/>
+      </w:pPr>
+      <w:bookmarkStart w:id="7" w:name="_Toc470954035"/>
+      <w:r>
+        <w:t>Πηγές</w:t>
+      </w:r>
+      <w:bookmarkEnd w:id="7"/>
+    </w:p>
+    <w:p/>
+    <w:p>
+      <w:hyperlink r:id="rId14" w:history="1">
+        <w:r>
+          <w:rPr>
+            <w:rStyle w:val="Hyperlink"/>
+          </w:rPr>
+          <w:t>https://cdn1.iconfinder.com/data/icons/car-service-3/512/car_maintenance-512.png</w:t>
+        </w:r>
+      </w:hyperlink>
+    </w:p>
+    <w:p>
+      <w:pPr>
+        <w:rPr>
+          <w:rStyle w:val="Hyperlink"/>
+        </w:rPr>
+      </w:pPr>
+      <w:hyperlink r:id="rId15" w:history="1">
+        <w:r>
+          <w:rPr>
+            <w:rStyle w:val="Hyperlink"/>
+          </w:rPr>
+          <w:t>https</w:t>
+        </w:r>
+        <w:r>
+          <w:rPr>
+            <w:rStyle w:val="Hyperlink"/>
+          </w:rPr>
+          <w:t>://</w:t>
+        </w:r>
+        <w:r>
+          <w:rPr>
+            <w:rStyle w:val="Hyperlink"/>
+          </w:rPr>
+          <w:t>www</w:t>
+        </w:r>
+        <w:r>
+          <w:rPr>
+            <w:rStyle w:val="Hyperlink"/>
+          </w:rPr>
+          <w:t>.</w:t>
+        </w:r>
+        <w:r>
+          <w:rPr>
+            <w:rStyle w:val="Hyperlink"/>
+          </w:rPr>
+          <w:t>visual</w:t>
+        </w:r>
+        <w:r>
+          <w:rPr>
+            <w:rStyle w:val="Hyperlink"/>
+          </w:rPr>
+          <w:t>-</w:t>
+        </w:r>
+        <w:r>
+          <w:rPr>
+            <w:rStyle w:val="Hyperlink"/>
+          </w:rPr>
+          <w:t>paradigm</w:t>
+        </w:r>
+        <w:r>
+          <w:rPr>
+            <w:rStyle w:val="Hyperlink"/>
+          </w:rPr>
+          <w:t>.</w:t>
+        </w:r>
+        <w:r>
+          <w:rPr>
+            <w:rStyle w:val="Hyperlink"/>
+          </w:rPr>
+          <w:t>com</w:t>
+        </w:r>
+      </w:hyperlink>
+    </w:p>
+    <w:p/>
     <w:sectPr>
-      <w:footerReference w:type="default" r:id="rId11"/>
+      <w:footerReference w:type="default" r:id="rId16"/>
       <w:pgSz w:w="11906" w:h="16838"/>
       <w:pgMar w:top="1440" w:right="1440" w:bottom="1440" w:left="1440" w:header="720" w:footer="720" w:gutter="0"/>
       <w:pgNumType w:start="0"/>
@@ -1355,7 +2557,7 @@
         <w:sz w:val="26"/>
         <w:szCs w:val="26"/>
       </w:rPr>
-      <w:t>3</w:t>
+      <w:t>4</w:t>
     </w:r>
     <w:r>
       <w:rPr>
@@ -2480,6 +3682,117 @@
       <w:u w:val="single"/>
     </w:rPr>
   </w:style>
+  <w:style w:type="character" w:styleId="CommentReference">
+    <w:name w:val="annotation reference"/>
+    <w:basedOn w:val="DefaultParagraphFont"/>
+    <w:uiPriority w:val="99"/>
+    <w:semiHidden/>
+    <w:unhideWhenUsed/>
+    <w:rsid w:val="00841B59"/>
+    <w:rPr>
+      <w:sz w:val="16"/>
+      <w:szCs w:val="16"/>
+    </w:rPr>
+  </w:style>
+  <w:style w:type="paragraph" w:styleId="CommentText">
+    <w:name w:val="annotation text"/>
+    <w:basedOn w:val="Normal"/>
+    <w:link w:val="CommentTextChar"/>
+    <w:uiPriority w:val="99"/>
+    <w:semiHidden/>
+    <w:unhideWhenUsed/>
+    <w:rsid w:val="00841B59"/>
+    <w:pPr>
+      <w:spacing w:line="240" w:lineRule="auto"/>
+    </w:pPr>
+    <w:rPr>
+      <w:sz w:val="20"/>
+      <w:szCs w:val="20"/>
+    </w:rPr>
+  </w:style>
+  <w:style w:type="character" w:customStyle="1" w:styleId="CommentTextChar">
+    <w:name w:val="Comment Text Char"/>
+    <w:basedOn w:val="DefaultParagraphFont"/>
+    <w:link w:val="CommentText"/>
+    <w:uiPriority w:val="99"/>
+    <w:semiHidden/>
+    <w:rsid w:val="00841B59"/>
+    <w:rPr>
+      <w:sz w:val="20"/>
+      <w:szCs w:val="20"/>
+    </w:rPr>
+  </w:style>
+  <w:style w:type="paragraph" w:styleId="CommentSubject">
+    <w:name w:val="annotation subject"/>
+    <w:basedOn w:val="CommentText"/>
+    <w:next w:val="CommentText"/>
+    <w:link w:val="CommentSubjectChar"/>
+    <w:uiPriority w:val="99"/>
+    <w:semiHidden/>
+    <w:unhideWhenUsed/>
+    <w:rsid w:val="00841B59"/>
+    <w:rPr>
+      <w:b/>
+      <w:bCs/>
+    </w:rPr>
+  </w:style>
+  <w:style w:type="character" w:customStyle="1" w:styleId="CommentSubjectChar">
+    <w:name w:val="Comment Subject Char"/>
+    <w:basedOn w:val="CommentTextChar"/>
+    <w:link w:val="CommentSubject"/>
+    <w:uiPriority w:val="99"/>
+    <w:semiHidden/>
+    <w:rsid w:val="00841B59"/>
+    <w:rPr>
+      <w:b/>
+      <w:bCs/>
+      <w:sz w:val="20"/>
+      <w:szCs w:val="20"/>
+    </w:rPr>
+  </w:style>
+  <w:style w:type="paragraph" w:styleId="BalloonText">
+    <w:name w:val="Balloon Text"/>
+    <w:basedOn w:val="Normal"/>
+    <w:link w:val="BalloonTextChar"/>
+    <w:uiPriority w:val="99"/>
+    <w:semiHidden/>
+    <w:unhideWhenUsed/>
+    <w:rsid w:val="00841B59"/>
+    <w:pPr>
+      <w:spacing w:after="0" w:line="240" w:lineRule="auto"/>
+    </w:pPr>
+    <w:rPr>
+      <w:rFonts w:ascii="Segoe UI" w:hAnsi="Segoe UI" w:cs="Segoe UI"/>
+      <w:sz w:val="18"/>
+      <w:szCs w:val="18"/>
+    </w:rPr>
+  </w:style>
+  <w:style w:type="character" w:customStyle="1" w:styleId="BalloonTextChar">
+    <w:name w:val="Balloon Text Char"/>
+    <w:basedOn w:val="DefaultParagraphFont"/>
+    <w:link w:val="BalloonText"/>
+    <w:uiPriority w:val="99"/>
+    <w:semiHidden/>
+    <w:rsid w:val="00841B59"/>
+    <w:rPr>
+      <w:rFonts w:ascii="Segoe UI" w:hAnsi="Segoe UI" w:cs="Segoe UI"/>
+      <w:sz w:val="18"/>
+      <w:szCs w:val="18"/>
+    </w:rPr>
+  </w:style>
+  <w:style w:type="paragraph" w:styleId="TOC2">
+    <w:name w:val="toc 2"/>
+    <w:basedOn w:val="Normal"/>
+    <w:next w:val="Normal"/>
+    <w:autoRedefine/>
+    <w:uiPriority w:val="39"/>
+    <w:unhideWhenUsed/>
+    <w:rsid w:val="00496779"/>
+    <w:pPr>
+      <w:spacing w:after="100"/>
+      <w:ind w:left="210"/>
+    </w:pPr>
+  </w:style>
 </w:styles>
 </file>
 
@@ -2745,7 +4058,7 @@
 </file>
 
 <file path=customXml/itemProps1.xml><?xml version="1.0" encoding="utf-8"?>
-<ds:datastoreItem xmlns:ds="http://schemas.openxmlformats.org/officeDocument/2006/customXml" ds:itemID="{8A28C9DE-32FA-4C63-AE07-1CB57AE0CD7E}">
+<ds:datastoreItem xmlns:ds="http://schemas.openxmlformats.org/officeDocument/2006/customXml" ds:itemID="{0C075D11-DCFE-43C8-A13F-0ABBB57475E8}">
   <ds:schemaRefs>
     <ds:schemaRef ds:uri="http://schemas.openxmlformats.org/officeDocument/2006/bibliography"/>
   </ds:schemaRefs>

</xml_diff>